<commit_message>
updates for revisions 2
</commit_message>
<xml_diff>
--- a/Model Files Explanation.docx
+++ b/Model Files Explanation.docx
@@ -7,7 +7,13 @@
         <w:pStyle w:val="Heading2"/>
       </w:pPr>
       <w:r>
-        <w:t xml:space="preserve">CPS Farm to Facility Model </w:t>
+        <w:t>Farm to Facility Model</w:t>
+      </w:r>
+      <w:r>
+        <w:t xml:space="preserve"> Guide to Files</w:t>
+      </w:r>
+      <w:r>
+        <w:t xml:space="preserve"> </w:t>
       </w:r>
     </w:p>
     <w:p>
@@ -20,7 +26,25 @@
     </w:p>
     <w:p>
       <w:r>
-        <w:t>The first step of being able to work the model is to get python 3and in IDE for your computer.</w:t>
+        <w:t xml:space="preserve">The first step </w:t>
+      </w:r>
+      <w:r>
+        <w:t>to</w:t>
+      </w:r>
+      <w:r>
+        <w:t xml:space="preserve"> being able to work the model is to get python 3</w:t>
+      </w:r>
+      <w:r>
+        <w:t xml:space="preserve"> </w:t>
+      </w:r>
+      <w:r>
+        <w:t xml:space="preserve">and </w:t>
+      </w:r>
+      <w:r>
+        <w:t>a</w:t>
+      </w:r>
+      <w:r>
+        <w:t>n IDE for your computer.</w:t>
       </w:r>
     </w:p>
     <w:p>
@@ -53,7 +77,7 @@
       <w:r>
         <w:t xml:space="preserve">Download and Install anaconda: </w:t>
       </w:r>
-      <w:hyperlink r:id="rId5" w:history="1">
+      <w:hyperlink r:id="rId6" w:history="1">
         <w:r>
           <w:rPr>
             <w:rStyle w:val="Hyperlink"/>
@@ -111,6 +135,9 @@
       <w:r>
         <w:t>It is split into multiple section</w:t>
       </w:r>
+      <w:r>
+        <w:t>s</w:t>
+      </w:r>
     </w:p>
     <w:p>
       <w:pPr>
@@ -130,16 +157,7 @@
           <w:i/>
           <w:iCs/>
         </w:rPr>
-        <w:t>Dictionariez</w:t>
-      </w:r>
-      <w:r>
-        <w:rPr>
-          <w:b/>
-          <w:bCs/>
-          <w:i/>
-          <w:iCs/>
-        </w:rPr>
-        <w:t>.py</w:t>
+        <w:t>Dictionariez.py</w:t>
       </w:r>
     </w:p>
     <w:p>
@@ -151,7 +169,13 @@
         </w:numPr>
       </w:pPr>
       <w:r>
-        <w:t>The second section is the iteration module, in this module everything that occurs in the model is a linear flow of event as in a process.</w:t>
+        <w:t>The second section is the iteration module, in this module everything that occurs in the model is a linear flow of event</w:t>
+      </w:r>
+      <w:r>
+        <w:t>s</w:t>
+      </w:r>
+      <w:r>
+        <w:t xml:space="preserve"> as in a process.</w:t>
       </w:r>
     </w:p>
     <w:p>
@@ -163,7 +187,13 @@
         </w:numPr>
       </w:pPr>
       <w:r>
-        <w:t xml:space="preserve">PRCC Sensitivity analysis. Optional section for changing inputs when the PRCC sensitivity analysis is running. Option of ON and OFF can be changed in the </w:t>
+        <w:t>PRCC Sensitivity analysis. Optional section for changing inputs when the PRCC sensitivity analysis is running. Option</w:t>
+      </w:r>
+      <w:r>
+        <w:t>s</w:t>
+      </w:r>
+      <w:r>
+        <w:t xml:space="preserve"> of ON and OFF can be changed in the </w:t>
       </w:r>
       <w:r>
         <w:rPr>
@@ -250,7 +280,7 @@
                     <pic:cNvPicPr/>
                   </pic:nvPicPr>
                   <pic:blipFill>
-                    <a:blip r:embed="rId6"/>
+                    <a:blip r:embed="rId7"/>
                     <a:stretch>
                       <a:fillRect/>
                     </a:stretch>
@@ -344,7 +374,19 @@
         </w:rPr>
       </w:pPr>
       <w:r>
-        <w:t>The same is done to contaminate the field. Same function is use but the clustering parameters will change based on the contamination scenario</w:t>
+        <w:t xml:space="preserve">The same is done to contaminate the field. </w:t>
+      </w:r>
+      <w:r>
+        <w:t>The s</w:t>
+      </w:r>
+      <w:r>
+        <w:t>ame function is use</w:t>
+      </w:r>
+      <w:r>
+        <w:t>d</w:t>
+      </w:r>
+      <w:r>
+        <w:t xml:space="preserve"> but the clustering parameters will change based on the contamination scenario</w:t>
       </w:r>
     </w:p>
     <w:p>
@@ -360,7 +402,13 @@
         </w:rPr>
       </w:pPr>
       <w:r>
-        <w:t xml:space="preserve">Subsequently you keep going down the document and encounter all the steps that define the process. </w:t>
+        <w:t>Subsequently</w:t>
+      </w:r>
+      <w:r>
+        <w:t>,</w:t>
+      </w:r>
+      <w:r>
+        <w:t xml:space="preserve"> you keep going down the document and encounter all the steps that define the process. </w:t>
       </w:r>
     </w:p>
     <w:p>
@@ -479,7 +527,13 @@
         </w:numPr>
       </w:pPr>
       <w:r>
-        <w:t xml:space="preserve">Not all functions are used in the model, the functions that are used in the model are those solely stablished in the </w:t>
+        <w:t xml:space="preserve">Not all functions are used in the model, the functions that are used in the model are those solely </w:t>
+      </w:r>
+      <w:r>
+        <w:t>e</w:t>
+      </w:r>
+      <w:r>
+        <w:t xml:space="preserve">stablished in the </w:t>
       </w:r>
       <w:r>
         <w:rPr>
@@ -543,7 +597,7 @@
         </w:numPr>
       </w:pPr>
       <w:r>
-        <w:t>First is contains the name of the columns</w:t>
+        <w:t>First contains the name of the columns</w:t>
       </w:r>
     </w:p>
     <w:p>
@@ -555,23 +609,85 @@
         </w:numPr>
       </w:pPr>
       <w:r>
-        <w:t xml:space="preserve">Second it has functions that create </w:t>
-      </w:r>
+        <w:t>Second</w:t>
+      </w:r>
+      <w:r>
+        <w:t>,</w:t>
+      </w:r>
+      <w:r>
+        <w:t xml:space="preserve"> it has functions that create data</w:t>
+      </w:r>
+      <w:r>
+        <w:t xml:space="preserve"> </w:t>
+      </w:r>
+      <w:r>
+        <w:t>frames and collect data from these data</w:t>
+      </w:r>
+      <w:r>
+        <w:t xml:space="preserve"> </w:t>
+      </w:r>
+      <w:r>
+        <w:t xml:space="preserve">frames. </w:t>
+      </w:r>
+    </w:p>
+    <w:p>
+      <w:pPr>
+        <w:pStyle w:val="Heading4"/>
+      </w:pPr>
       <w:proofErr w:type="spellStart"/>
       <w:r>
-        <w:t>dataframes</w:t>
+        <w:t>ContScen</w:t>
       </w:r>
       <w:proofErr w:type="spellEnd"/>
-      <w:r>
-        <w:t xml:space="preserve"> and collect data from these </w:t>
+    </w:p>
+    <w:p>
+      <w:pPr>
+        <w:pStyle w:val="ListParagraph"/>
+        <w:numPr>
+          <w:ilvl w:val="0"/>
+          <w:numId w:val="3"/>
+        </w:numPr>
+      </w:pPr>
+      <w:r>
+        <w:t xml:space="preserve">These documents contain functions to contaminate the main data frame in different ways. The main function used here is the </w:t>
       </w:r>
       <w:proofErr w:type="spellStart"/>
       <w:r>
-        <w:t>dataframes</w:t>
+        <w:t>F_systematic_C</w:t>
       </w:r>
       <w:proofErr w:type="spellEnd"/>
       <w:r>
-        <w:t xml:space="preserve">. </w:t>
+        <w:t xml:space="preserve">. the advantage of this function is that </w:t>
+      </w:r>
+      <w:r>
+        <w:t>can</w:t>
+      </w:r>
+      <w:r>
+        <w:t xml:space="preserve"> create multiple</w:t>
+      </w:r>
+      <w:r>
+        <w:t>-</w:t>
+      </w:r>
+      <w:r>
+        <w:t>sized clusters throughout the field. For the analysis</w:t>
+      </w:r>
+      <w:r>
+        <w:t>,</w:t>
+      </w:r>
+      <w:r>
+        <w:t xml:space="preserve"> this was the only contamination function used. </w:t>
+      </w:r>
+    </w:p>
+    <w:p>
+      <w:pPr>
+        <w:pStyle w:val="ListParagraph"/>
+        <w:numPr>
+          <w:ilvl w:val="0"/>
+          <w:numId w:val="3"/>
+        </w:numPr>
+      </w:pPr>
+      <w:r>
+        <w:t xml:space="preserve">All other functions here work, but they were not used in the analysis. </w:t>
       </w:r>
     </w:p>
     <w:p>
@@ -580,7 +696,7 @@
       </w:pPr>
       <w:proofErr w:type="spellStart"/>
       <w:r>
-        <w:t>ContScen</w:t>
+        <w:t>InFunz</w:t>
       </w:r>
       <w:proofErr w:type="spellEnd"/>
     </w:p>
@@ -589,77 +705,31 @@
         <w:pStyle w:val="ListParagraph"/>
         <w:numPr>
           <w:ilvl w:val="0"/>
-          <w:numId w:val="3"/>
-        </w:numPr>
-      </w:pPr>
-      <w:r>
-        <w:t xml:space="preserve">These documents contain functions to contaminate the main data frame in different ways. The main function used here is the </w:t>
+          <w:numId w:val="4"/>
+        </w:numPr>
+      </w:pPr>
+      <w:r>
+        <w:t xml:space="preserve">This file serves on purpose, to store the function </w:t>
       </w:r>
       <w:proofErr w:type="spellStart"/>
       <w:r>
-        <w:t>F_systematic_C</w:t>
+        <w:t>F_InDF</w:t>
       </w:r>
       <w:proofErr w:type="spellEnd"/>
       <w:r>
-        <w:t xml:space="preserve">. the advantage of this function is that is </w:t>
-      </w:r>
-      <w:proofErr w:type="gramStart"/>
-      <w:r>
-        <w:t>a</w:t>
-      </w:r>
-      <w:proofErr w:type="gramEnd"/>
-      <w:r>
-        <w:t xml:space="preserve"> able to create multiple sized clusters throughout the field. For the analysis this was the only contamination function used. </w:t>
-      </w:r>
-    </w:p>
-    <w:p>
-      <w:pPr>
-        <w:pStyle w:val="ListParagraph"/>
-        <w:numPr>
-          <w:ilvl w:val="0"/>
-          <w:numId w:val="3"/>
-        </w:numPr>
-      </w:pPr>
-      <w:r>
-        <w:t xml:space="preserve">All other functions here work, but they were not used in the analysis. </w:t>
-      </w:r>
-    </w:p>
-    <w:p>
-      <w:pPr>
-        <w:pStyle w:val="Heading4"/>
-      </w:pPr>
-      <w:proofErr w:type="spellStart"/>
-      <w:r>
-        <w:t>InFunz</w:t>
-      </w:r>
-      <w:proofErr w:type="spellEnd"/>
-    </w:p>
-    <w:p>
-      <w:pPr>
-        <w:pStyle w:val="ListParagraph"/>
-        <w:numPr>
-          <w:ilvl w:val="0"/>
-          <w:numId w:val="4"/>
-        </w:numPr>
-      </w:pPr>
-      <w:r>
-        <w:t xml:space="preserve">This file serves on purpose, to store the function </w:t>
-      </w:r>
-      <w:proofErr w:type="spellStart"/>
-      <w:r>
-        <w:t>F_InDF</w:t>
-      </w:r>
-      <w:proofErr w:type="spellEnd"/>
-      <w:r>
-        <w:t xml:space="preserve"> that creates the main </w:t>
-      </w:r>
-      <w:proofErr w:type="spellStart"/>
-      <w:r>
-        <w:t>dataframe</w:t>
-      </w:r>
-      <w:proofErr w:type="spellEnd"/>
-      <w:r>
-        <w:t xml:space="preserve"> that will de modified through the model. </w:t>
+        <w:t xml:space="preserve"> that creates the main data</w:t>
+      </w:r>
+      <w:r>
+        <w:t xml:space="preserve"> </w:t>
+      </w:r>
+      <w:r>
+        <w:t xml:space="preserve">frame that will </w:t>
+      </w:r>
+      <w:r>
+        <w:t>be</w:t>
+      </w:r>
+      <w:r>
+        <w:t xml:space="preserve"> modified through the model. </w:t>
       </w:r>
     </w:p>
     <w:p>
@@ -809,6 +879,1335 @@
       </w:pPr>
       <w:r>
         <w:t xml:space="preserve">Etc. </w:t>
+      </w:r>
+    </w:p>
+    <w:p>
+      <w:pPr>
+        <w:pStyle w:val="Heading3"/>
+      </w:pPr>
+      <w:r>
+        <w:t>Running the scenario analysis:</w:t>
+      </w:r>
+    </w:p>
+    <w:p>
+      <w:pPr>
+        <w:pStyle w:val="Heading4"/>
+      </w:pPr>
+      <w:proofErr w:type="spellStart"/>
+      <w:r>
+        <w:t>MarginalGains_Baseline</w:t>
+      </w:r>
+      <w:proofErr w:type="spellEnd"/>
+      <w:r>
+        <w:t xml:space="preserve">. </w:t>
+      </w:r>
+      <w:proofErr w:type="spellStart"/>
+      <w:r>
+        <w:t>Py</w:t>
+      </w:r>
+      <w:proofErr w:type="spellEnd"/>
+      <w:r>
+        <w:t xml:space="preserve"> contains the file that runs the analysis</w:t>
+      </w:r>
+    </w:p>
+    <w:p>
+      <w:pPr>
+        <w:pStyle w:val="ListParagraph"/>
+        <w:numPr>
+          <w:ilvl w:val="0"/>
+          <w:numId w:val="6"/>
+        </w:numPr>
+      </w:pPr>
+      <w:r>
+        <w:t xml:space="preserve">This file contains a function named </w:t>
+      </w:r>
+      <w:proofErr w:type="spellStart"/>
+      <w:r>
+        <w:t>scenario_function</w:t>
+      </w:r>
+      <w:proofErr w:type="spellEnd"/>
+      <w:r>
+        <w:t xml:space="preserve">. </w:t>
+      </w:r>
+    </w:p>
+    <w:p>
+      <w:pPr>
+        <w:pStyle w:val="ListParagraph"/>
+        <w:numPr>
+          <w:ilvl w:val="0"/>
+          <w:numId w:val="6"/>
+        </w:numPr>
+      </w:pPr>
+      <w:r>
+        <w:t>In this function interventions and sampling strategies, and contamination scenario</w:t>
+      </w:r>
+      <w:r>
+        <w:t>s</w:t>
+      </w:r>
+      <w:r>
+        <w:t xml:space="preserve"> can be tuned to generate any combination of scenarios. </w:t>
+      </w:r>
+    </w:p>
+    <w:p>
+      <w:pPr>
+        <w:pStyle w:val="ListParagraph"/>
+        <w:numPr>
+          <w:ilvl w:val="0"/>
+          <w:numId w:val="6"/>
+        </w:numPr>
+      </w:pPr>
+      <w:r>
+        <w:t xml:space="preserve">To change the number of iterations that the model will run go to </w:t>
+      </w:r>
+      <w:proofErr w:type="gramStart"/>
+      <w:r>
+        <w:t>SCInputz.py, and</w:t>
+      </w:r>
+      <w:proofErr w:type="gramEnd"/>
+      <w:r>
+        <w:t xml:space="preserve"> change the parameter “</w:t>
+      </w:r>
+      <w:proofErr w:type="spellStart"/>
+      <w:r>
+        <w:t>N_Iterations</w:t>
+      </w:r>
+      <w:proofErr w:type="spellEnd"/>
+      <w:r>
+        <w:t xml:space="preserve">”. In a core i5, 32 Gb. ram computer 10,000 iterations will take approximately 1.4 hrs. per scenario. </w:t>
+      </w:r>
+    </w:p>
+    <w:p>
+      <w:pPr>
+        <w:pStyle w:val="ListParagraph"/>
+        <w:numPr>
+          <w:ilvl w:val="0"/>
+          <w:numId w:val="6"/>
+        </w:numPr>
+      </w:pPr>
+      <w:r>
+        <w:t>This function generated three outputs</w:t>
+      </w:r>
+    </w:p>
+    <w:p>
+      <w:pPr>
+        <w:pStyle w:val="ListParagraph"/>
+        <w:numPr>
+          <w:ilvl w:val="1"/>
+          <w:numId w:val="6"/>
+        </w:numPr>
+      </w:pPr>
+      <w:r>
+        <w:t>A data</w:t>
+      </w:r>
+      <w:r>
+        <w:t xml:space="preserve"> </w:t>
+      </w:r>
+      <w:r>
+        <w:t xml:space="preserve">frame: with important outputs collected from the process: </w:t>
+      </w:r>
+    </w:p>
+    <w:p>
+      <w:pPr>
+        <w:pStyle w:val="ListParagraph"/>
+        <w:numPr>
+          <w:ilvl w:val="2"/>
+          <w:numId w:val="6"/>
+        </w:numPr>
+      </w:pPr>
+      <w:r>
+        <w:t>CFU accepted/rejected each sampling plan</w:t>
+      </w:r>
+    </w:p>
+    <w:p>
+      <w:pPr>
+        <w:pStyle w:val="ListParagraph"/>
+        <w:numPr>
+          <w:ilvl w:val="2"/>
+          <w:numId w:val="6"/>
+        </w:numPr>
+      </w:pPr>
+      <w:r>
+        <w:t>Weight accepted/ rejected for each sampling plan</w:t>
+      </w:r>
+    </w:p>
+    <w:p>
+      <w:pPr>
+        <w:pStyle w:val="ListParagraph"/>
+        <w:numPr>
+          <w:ilvl w:val="1"/>
+          <w:numId w:val="6"/>
+        </w:numPr>
+      </w:pPr>
+      <w:r>
+        <w:t>A data</w:t>
+      </w:r>
+      <w:r>
+        <w:t xml:space="preserve"> </w:t>
+      </w:r>
+      <w:r>
+        <w:t>frame with contamination progression for every iteration throughout the process</w:t>
+      </w:r>
+    </w:p>
+    <w:p>
+      <w:pPr>
+        <w:pStyle w:val="ListParagraph"/>
+        <w:numPr>
+          <w:ilvl w:val="1"/>
+          <w:numId w:val="6"/>
+        </w:numPr>
+      </w:pPr>
+      <w:r>
+        <w:t>A data</w:t>
+      </w:r>
+      <w:r>
+        <w:t xml:space="preserve"> </w:t>
+      </w:r>
+      <w:r>
+        <w:t xml:space="preserve">frame with </w:t>
+      </w:r>
+      <w:r>
+        <w:t xml:space="preserve">the </w:t>
+      </w:r>
+      <w:r>
+        <w:t xml:space="preserve">prevalence of contamination throughout the process. </w:t>
+      </w:r>
+    </w:p>
+    <w:p>
+      <w:pPr>
+        <w:pStyle w:val="ListParagraph"/>
+        <w:numPr>
+          <w:ilvl w:val="0"/>
+          <w:numId w:val="6"/>
+        </w:numPr>
+      </w:pPr>
+      <w:r>
+        <w:t>Then there is a chunk with important functions used to produce the output data</w:t>
+      </w:r>
+      <w:r>
+        <w:t xml:space="preserve"> </w:t>
+      </w:r>
+      <w:r>
+        <w:t>frames used for the manuscript</w:t>
+      </w:r>
+    </w:p>
+    <w:p>
+      <w:pPr>
+        <w:pStyle w:val="ListParagraph"/>
+        <w:numPr>
+          <w:ilvl w:val="0"/>
+          <w:numId w:val="6"/>
+        </w:numPr>
+      </w:pPr>
+      <w:r>
+        <w:t xml:space="preserve">The </w:t>
+      </w:r>
+      <w:proofErr w:type="gramStart"/>
+      <w:r>
+        <w:t>chunk  titled</w:t>
+      </w:r>
+      <w:proofErr w:type="gramEnd"/>
+      <w:r>
+        <w:t xml:space="preserve"> “</w:t>
+      </w:r>
+      <w:r>
+        <w:t>Effect of Individual Interventions</w:t>
+      </w:r>
+      <w:r>
+        <w:t>” runs scenarios for the effect of individual interventions</w:t>
+      </w:r>
+    </w:p>
+    <w:p>
+      <w:pPr>
+        <w:pStyle w:val="ListParagraph"/>
+        <w:numPr>
+          <w:ilvl w:val="0"/>
+          <w:numId w:val="6"/>
+        </w:numPr>
+      </w:pPr>
+      <w:r>
+        <w:t>The chunk titled “</w:t>
+      </w:r>
+      <w:r>
+        <w:t>Running the scenario Analysis</w:t>
+      </w:r>
+      <w:r>
+        <w:t>” runs the scenario analysis for the 147 combinations from the manuscript.  If you run th</w:t>
+      </w:r>
+      <w:r>
+        <w:t>ese</w:t>
+      </w:r>
+      <w:r>
+        <w:t xml:space="preserve"> one by one this will take days to run. </w:t>
+      </w:r>
+    </w:p>
+    <w:p>
+      <w:pPr>
+        <w:pStyle w:val="ListParagraph"/>
+        <w:numPr>
+          <w:ilvl w:val="0"/>
+          <w:numId w:val="6"/>
+        </w:numPr>
+      </w:pPr>
+      <w:r>
+        <w:t>Subsequent chunks create output data frames used for each analysis. Saves the CSV files</w:t>
+      </w:r>
+    </w:p>
+    <w:p>
+      <w:pPr>
+        <w:pStyle w:val="Heading4"/>
+      </w:pPr>
+      <w:r>
+        <w:t>Final plots in R</w:t>
+      </w:r>
+    </w:p>
+    <w:p>
+      <w:pPr>
+        <w:pStyle w:val="ListParagraph"/>
+        <w:numPr>
+          <w:ilvl w:val="0"/>
+          <w:numId w:val="7"/>
+        </w:numPr>
+      </w:pPr>
+      <w:r>
+        <w:t xml:space="preserve">From the CSV files obtained from marginalgains_baseline.py. </w:t>
+      </w:r>
+    </w:p>
+    <w:p>
+      <w:pPr>
+        <w:pStyle w:val="ListParagraph"/>
+        <w:numPr>
+          <w:ilvl w:val="0"/>
+          <w:numId w:val="7"/>
+        </w:numPr>
+      </w:pPr>
+      <w:r>
+        <w:t xml:space="preserve">Different chunks create plots and tables found in the analysis. </w:t>
+      </w:r>
+    </w:p>
+    <w:p>
+      <w:pPr>
+        <w:pStyle w:val="ListParagraph"/>
+        <w:numPr>
+          <w:ilvl w:val="0"/>
+          <w:numId w:val="7"/>
+        </w:numPr>
+      </w:pPr>
+      <w:r>
+        <w:t xml:space="preserve">Each chunk has a title with the different outputs it creates. </w:t>
+      </w:r>
+    </w:p>
+    <w:p>
+      <w:pPr>
+        <w:pStyle w:val="Heading4"/>
+      </w:pPr>
+      <w:r>
+        <w:t>Sensitivity Analysis.py</w:t>
+      </w:r>
+    </w:p>
+    <w:p>
+      <w:pPr>
+        <w:pStyle w:val="ListParagraph"/>
+        <w:numPr>
+          <w:ilvl w:val="0"/>
+          <w:numId w:val="8"/>
+        </w:numPr>
+      </w:pPr>
+      <w:r>
+        <w:t xml:space="preserve">Simple code that creates the outputs of </w:t>
+      </w:r>
+      <w:proofErr w:type="gramStart"/>
+      <w:r>
+        <w:t>the  PRCC</w:t>
+      </w:r>
+      <w:proofErr w:type="gramEnd"/>
+      <w:r>
+        <w:t xml:space="preserve"> sensitivity analysis </w:t>
+      </w:r>
+    </w:p>
+    <w:p>
+      <w:pPr>
+        <w:pStyle w:val="Heading4"/>
+      </w:pPr>
+      <w:r>
+        <w:t xml:space="preserve">Sensitivity </w:t>
+      </w:r>
+      <w:proofErr w:type="spellStart"/>
+      <w:r>
+        <w:t>Analysis.rmd</w:t>
+      </w:r>
+      <w:proofErr w:type="spellEnd"/>
+    </w:p>
+    <w:p>
+      <w:pPr>
+        <w:pStyle w:val="ListParagraph"/>
+        <w:numPr>
+          <w:ilvl w:val="0"/>
+          <w:numId w:val="8"/>
+        </w:numPr>
+      </w:pPr>
+      <w:r>
+        <w:t>R markdown file with code that runs the PRCC sensitivity analysis</w:t>
+      </w:r>
+    </w:p>
+    <w:p>
+      <w:pPr>
+        <w:pStyle w:val="Heading4"/>
+      </w:pPr>
+      <w:r>
+        <w:t>Factor Sensitivity Analysis.py</w:t>
+      </w:r>
+    </w:p>
+    <w:p>
+      <w:pPr>
+        <w:pStyle w:val="ListParagraph"/>
+        <w:numPr>
+          <w:ilvl w:val="0"/>
+          <w:numId w:val="8"/>
+        </w:numPr>
+      </w:pPr>
+      <w:r>
+        <w:t>Runs the factor sensitivity analysis.</w:t>
+      </w:r>
+    </w:p>
+    <w:p>
+      <w:pPr>
+        <w:pStyle w:val="ListParagraph"/>
+        <w:numPr>
+          <w:ilvl w:val="0"/>
+          <w:numId w:val="8"/>
+        </w:numPr>
+      </w:pPr>
+      <w:r>
+        <w:t xml:space="preserve">Has a main function that creates the same outputs as the previous </w:t>
+      </w:r>
+      <w:proofErr w:type="gramStart"/>
+      <w:r>
+        <w:t>analysis</w:t>
+      </w:r>
+      <w:proofErr w:type="gramEnd"/>
+    </w:p>
+    <w:p>
+      <w:pPr>
+        <w:pStyle w:val="ListParagraph"/>
+        <w:numPr>
+          <w:ilvl w:val="0"/>
+          <w:numId w:val="8"/>
+        </w:numPr>
+      </w:pPr>
+      <w:r>
+        <w:t>Chunk running all the different analysis combinations</w:t>
+      </w:r>
+    </w:p>
+    <w:p>
+      <w:pPr>
+        <w:pStyle w:val="ListParagraph"/>
+        <w:numPr>
+          <w:ilvl w:val="0"/>
+          <w:numId w:val="8"/>
+        </w:numPr>
+      </w:pPr>
+      <w:r>
+        <w:t xml:space="preserve">Chunk creating the output that will be used to create plots. </w:t>
+      </w:r>
+    </w:p>
+    <w:p>
+      <w:pPr>
+        <w:spacing w:line="259" w:lineRule="auto"/>
+        <w:jc w:val="left"/>
+        <w:rPr>
+          <w:rFonts w:ascii="Calibri" w:eastAsia="Times New Roman" w:hAnsi="Calibri" w:cs="Arial"/>
+          <w:b/>
+          <w:bCs/>
+          <w:iCs/>
+          <w:color w:val="E84A27"/>
+          <w:sz w:val="24"/>
+          <w:szCs w:val="28"/>
+        </w:rPr>
+      </w:pPr>
+      <w:r>
+        <w:br w:type="page"/>
+      </w:r>
+    </w:p>
+    <w:p>
+      <w:pPr>
+        <w:pStyle w:val="Heading2"/>
+      </w:pPr>
+      <w:r>
+        <w:lastRenderedPageBreak/>
+        <w:t>Run the model piece by piece</w:t>
+      </w:r>
+    </w:p>
+    <w:p>
+      <w:r>
+        <w:t>If you want to see each part of the model in action to assess the function</w:t>
+      </w:r>
+      <w:r>
+        <w:t>s</w:t>
+      </w:r>
+      <w:r>
+        <w:t xml:space="preserve">, </w:t>
+      </w:r>
+      <w:r>
+        <w:t xml:space="preserve">to do a basic knowledge of python is recommended for troubleshooting.  This is raw code is not optimized for user interaction. </w:t>
+      </w:r>
+    </w:p>
+    <w:p>
+      <w:r>
+        <w:t>follow these instructions</w:t>
+      </w:r>
+      <w:r>
+        <w:t>:</w:t>
+      </w:r>
+    </w:p>
+    <w:p>
+      <w:pPr>
+        <w:pStyle w:val="ListParagraph"/>
+        <w:numPr>
+          <w:ilvl w:val="0"/>
+          <w:numId w:val="9"/>
+        </w:numPr>
+      </w:pPr>
+      <w:r>
+        <w:t>Open the file MainModel3z.</w:t>
+      </w:r>
+    </w:p>
+    <w:p>
+      <w:pPr>
+        <w:pStyle w:val="ListParagraph"/>
+        <w:numPr>
+          <w:ilvl w:val="0"/>
+          <w:numId w:val="9"/>
+        </w:numPr>
+      </w:pPr>
+      <w:r>
+        <w:t>Run Chunk 1 libraries</w:t>
+      </w:r>
+    </w:p>
+    <w:p>
+      <w:pPr>
+        <w:pStyle w:val="ListParagraph"/>
+        <w:numPr>
+          <w:ilvl w:val="1"/>
+          <w:numId w:val="9"/>
+        </w:numPr>
+      </w:pPr>
+      <w:r>
+        <w:t xml:space="preserve">Make sure to add the path of the folder where this and all the other files are to the paths. </w:t>
+      </w:r>
+    </w:p>
+    <w:p>
+      <w:pPr>
+        <w:pStyle w:val="ListParagraph"/>
+        <w:numPr>
+          <w:ilvl w:val="0"/>
+          <w:numId w:val="9"/>
+        </w:numPr>
+      </w:pPr>
+      <w:r>
+        <w:t>Run chunk 2 libraries</w:t>
+      </w:r>
+    </w:p>
+    <w:p>
+      <w:pPr>
+        <w:pStyle w:val="ListParagraph"/>
+        <w:numPr>
+          <w:ilvl w:val="1"/>
+          <w:numId w:val="9"/>
+        </w:numPr>
+      </w:pPr>
+      <w:r>
+        <w:t>If the path was setup correctly this chunk should run without any errors</w:t>
+      </w:r>
+    </w:p>
+    <w:p>
+      <w:pPr>
+        <w:pStyle w:val="ListParagraph"/>
+        <w:numPr>
+          <w:ilvl w:val="0"/>
+          <w:numId w:val="9"/>
+        </w:numPr>
+      </w:pPr>
+      <w:r>
+        <w:t>Go to” chunk 3 the process”</w:t>
+      </w:r>
+    </w:p>
+    <w:p>
+      <w:pPr>
+        <w:pStyle w:val="ListParagraph"/>
+        <w:numPr>
+          <w:ilvl w:val="0"/>
+          <w:numId w:val="9"/>
+        </w:numPr>
+      </w:pPr>
+      <w:r>
+        <w:t>Run lines 47-57: this loads data frames that track intermediate outputs through the process</w:t>
+      </w:r>
+    </w:p>
+    <w:p>
+      <w:pPr>
+        <w:pStyle w:val="ListParagraph"/>
+        <w:numPr>
+          <w:ilvl w:val="0"/>
+          <w:numId w:val="9"/>
+        </w:numPr>
+      </w:pPr>
+      <w:r>
+        <w:t xml:space="preserve">In line 61, remove the # sign from line #i = 1. You can use 1 or any number you want, it just sets the seed. </w:t>
+      </w:r>
+    </w:p>
+    <w:p>
+      <w:pPr>
+        <w:pStyle w:val="ListParagraph"/>
+        <w:numPr>
+          <w:ilvl w:val="0"/>
+          <w:numId w:val="9"/>
+        </w:numPr>
+      </w:pPr>
+      <w:r>
+        <w:t>Run lines 61-65: this will set</w:t>
+      </w:r>
+      <w:r>
+        <w:t xml:space="preserve"> </w:t>
+      </w:r>
+      <w:r>
+        <w:t xml:space="preserve">up the iteration number we are running. </w:t>
+      </w:r>
+    </w:p>
+    <w:p>
+      <w:pPr>
+        <w:pStyle w:val="ListParagraph"/>
+        <w:numPr>
+          <w:ilvl w:val="0"/>
+          <w:numId w:val="9"/>
+        </w:numPr>
+      </w:pPr>
+      <w:r>
+        <w:t>Skip all the way to line 108 “</w:t>
+      </w:r>
+      <w:r>
+        <w:t>BEGINNING OF THE MODEL</w:t>
+      </w:r>
+      <w:r>
+        <w:t>”</w:t>
+      </w:r>
+    </w:p>
+    <w:p>
+      <w:pPr>
+        <w:pStyle w:val="ListParagraph"/>
+        <w:numPr>
+          <w:ilvl w:val="0"/>
+          <w:numId w:val="9"/>
+        </w:numPr>
+      </w:pPr>
+      <w:r>
+        <w:t xml:space="preserve">Step 0: </w:t>
+      </w:r>
+    </w:p>
+    <w:p>
+      <w:pPr>
+        <w:pStyle w:val="ListParagraph"/>
+        <w:numPr>
+          <w:ilvl w:val="1"/>
+          <w:numId w:val="9"/>
+        </w:numPr>
+      </w:pPr>
+      <w:r>
+        <w:t>creates the total mass and sets up background contamination</w:t>
+      </w:r>
+    </w:p>
+    <w:p>
+      <w:pPr>
+        <w:pStyle w:val="ListParagraph"/>
+        <w:numPr>
+          <w:ilvl w:val="1"/>
+          <w:numId w:val="9"/>
+        </w:numPr>
+      </w:pPr>
+      <w:r>
+        <w:t>you can run this whole chunk.</w:t>
+      </w:r>
+    </w:p>
+    <w:p>
+      <w:pPr>
+        <w:pStyle w:val="ListParagraph"/>
+        <w:numPr>
+          <w:ilvl w:val="1"/>
+          <w:numId w:val="9"/>
+        </w:numPr>
+      </w:pPr>
+      <w:r>
+        <w:t>You will be tracking the “</w:t>
+      </w:r>
+      <w:proofErr w:type="spellStart"/>
+      <w:r>
+        <w:t>df</w:t>
+      </w:r>
+      <w:proofErr w:type="spellEnd"/>
+      <w:r>
+        <w:t>” data</w:t>
+      </w:r>
+      <w:r>
+        <w:t xml:space="preserve"> </w:t>
+      </w:r>
+      <w:r>
+        <w:t>frame. You can see this in variable explorer.</w:t>
+      </w:r>
+    </w:p>
+    <w:p>
+      <w:pPr>
+        <w:pStyle w:val="ListParagraph"/>
+        <w:numPr>
+          <w:ilvl w:val="0"/>
+          <w:numId w:val="9"/>
+        </w:numPr>
+      </w:pPr>
+      <w:r>
+        <w:t>Step 1: preharvest</w:t>
+      </w:r>
+    </w:p>
+    <w:p>
+      <w:pPr>
+        <w:pStyle w:val="ListParagraph"/>
+        <w:numPr>
+          <w:ilvl w:val="1"/>
+          <w:numId w:val="9"/>
+        </w:numPr>
+      </w:pPr>
+      <w:r>
+        <w:t>This section applies</w:t>
+      </w:r>
+      <w:r>
+        <w:t xml:space="preserve"> to</w:t>
+      </w:r>
+      <w:r>
+        <w:t xml:space="preserve"> die</w:t>
+      </w:r>
+      <w:r>
+        <w:t>-</w:t>
+      </w:r>
+      <w:r>
+        <w:t>off at preharvest</w:t>
+      </w:r>
+    </w:p>
+    <w:p>
+      <w:pPr>
+        <w:pStyle w:val="ListParagraph"/>
+        <w:numPr>
+          <w:ilvl w:val="1"/>
+          <w:numId w:val="9"/>
+        </w:numPr>
+      </w:pPr>
+      <w:r>
+        <w:t>Conducts preharvest sampling if ON</w:t>
+      </w:r>
+    </w:p>
+    <w:p>
+      <w:pPr>
+        <w:pStyle w:val="ListParagraph"/>
+        <w:numPr>
+          <w:ilvl w:val="1"/>
+          <w:numId w:val="9"/>
+        </w:numPr>
+      </w:pPr>
+      <w:r>
+        <w:t>Rejects product</w:t>
+      </w:r>
+    </w:p>
+    <w:p>
+      <w:pPr>
+        <w:pStyle w:val="ListParagraph"/>
+        <w:numPr>
+          <w:ilvl w:val="1"/>
+          <w:numId w:val="9"/>
+        </w:numPr>
+      </w:pPr>
+      <w:r>
+        <w:t>Adds contamination if contamination happens after preharvest sampling.</w:t>
+      </w:r>
+    </w:p>
+    <w:p>
+      <w:pPr>
+        <w:pStyle w:val="ListParagraph"/>
+        <w:numPr>
+          <w:ilvl w:val="1"/>
+          <w:numId w:val="9"/>
+        </w:numPr>
+      </w:pPr>
+      <w:r>
+        <w:t xml:space="preserve">Each function is labeled with comments: </w:t>
+      </w:r>
+    </w:p>
+    <w:p>
+      <w:pPr>
+        <w:pStyle w:val="ListParagraph"/>
+        <w:numPr>
+          <w:ilvl w:val="0"/>
+          <w:numId w:val="9"/>
+        </w:numPr>
+      </w:pPr>
+      <w:r>
+        <w:t>Step 2: Harvest</w:t>
+      </w:r>
+    </w:p>
+    <w:p>
+      <w:pPr>
+        <w:pStyle w:val="ListParagraph"/>
+        <w:numPr>
+          <w:ilvl w:val="1"/>
+          <w:numId w:val="9"/>
+        </w:numPr>
+      </w:pPr>
+      <w:r>
+        <w:t xml:space="preserve">Computes </w:t>
+      </w:r>
+      <w:proofErr w:type="spellStart"/>
+      <w:r>
+        <w:t>dieoff</w:t>
+      </w:r>
+      <w:proofErr w:type="spellEnd"/>
+    </w:p>
+    <w:p>
+      <w:pPr>
+        <w:pStyle w:val="ListParagraph"/>
+        <w:numPr>
+          <w:ilvl w:val="1"/>
+          <w:numId w:val="9"/>
+        </w:numPr>
+      </w:pPr>
+      <w:r>
+        <w:t>Computes sampling</w:t>
+      </w:r>
+    </w:p>
+    <w:p>
+      <w:pPr>
+        <w:pStyle w:val="ListParagraph"/>
+        <w:numPr>
+          <w:ilvl w:val="1"/>
+          <w:numId w:val="9"/>
+        </w:numPr>
+      </w:pPr>
+      <w:r>
+        <w:t>Rejects based on sampling</w:t>
+      </w:r>
+    </w:p>
+    <w:p>
+      <w:pPr>
+        <w:pStyle w:val="ListParagraph"/>
+        <w:numPr>
+          <w:ilvl w:val="1"/>
+          <w:numId w:val="9"/>
+        </w:numPr>
+      </w:pPr>
+      <w:r>
+        <w:t>Comments before every function</w:t>
+      </w:r>
+    </w:p>
+    <w:p>
+      <w:pPr>
+        <w:pStyle w:val="ListParagraph"/>
+        <w:numPr>
+          <w:ilvl w:val="0"/>
+          <w:numId w:val="9"/>
+        </w:numPr>
+      </w:pPr>
+      <w:r>
+        <w:t>Step 3: Receiving</w:t>
+      </w:r>
+    </w:p>
+    <w:p>
+      <w:pPr>
+        <w:pStyle w:val="ListParagraph"/>
+        <w:numPr>
+          <w:ilvl w:val="1"/>
+          <w:numId w:val="9"/>
+        </w:numPr>
+      </w:pPr>
+      <w:r>
+        <w:t>Growth between Harvest and Precooling</w:t>
+      </w:r>
+    </w:p>
+    <w:p>
+      <w:pPr>
+        <w:pStyle w:val="ListParagraph"/>
+        <w:numPr>
+          <w:ilvl w:val="1"/>
+          <w:numId w:val="9"/>
+        </w:numPr>
+      </w:pPr>
+      <w:r>
+        <w:t>Precooling steps</w:t>
+      </w:r>
+    </w:p>
+    <w:p>
+      <w:pPr>
+        <w:pStyle w:val="ListParagraph"/>
+        <w:numPr>
+          <w:ilvl w:val="1"/>
+          <w:numId w:val="9"/>
+        </w:numPr>
+      </w:pPr>
+      <w:r>
+        <w:t xml:space="preserve">Growth during receiving storage at </w:t>
+      </w:r>
+      <w:r>
+        <w:t xml:space="preserve">the </w:t>
+      </w:r>
+      <w:r>
+        <w:t>new temperature</w:t>
+      </w:r>
+    </w:p>
+    <w:p>
+      <w:pPr>
+        <w:pStyle w:val="ListParagraph"/>
+        <w:numPr>
+          <w:ilvl w:val="1"/>
+          <w:numId w:val="9"/>
+        </w:numPr>
+      </w:pPr>
+      <w:r>
+        <w:t xml:space="preserve">Palletization: adds pallets to </w:t>
+      </w:r>
+      <w:proofErr w:type="spellStart"/>
+      <w:r>
+        <w:t>df</w:t>
+      </w:r>
+      <w:proofErr w:type="spellEnd"/>
+      <w:r>
+        <w:t xml:space="preserve"> based on weight per pallet</w:t>
+      </w:r>
+    </w:p>
+    <w:p>
+      <w:pPr>
+        <w:pStyle w:val="ListParagraph"/>
+        <w:numPr>
+          <w:ilvl w:val="1"/>
+          <w:numId w:val="9"/>
+        </w:numPr>
+      </w:pPr>
+      <w:r>
+        <w:t>Receiving sampling</w:t>
+      </w:r>
+    </w:p>
+    <w:p>
+      <w:pPr>
+        <w:pStyle w:val="ListParagraph"/>
+        <w:numPr>
+          <w:ilvl w:val="0"/>
+          <w:numId w:val="9"/>
+        </w:numPr>
+      </w:pPr>
+      <w:r>
+        <w:t>Step 4 value addition</w:t>
+      </w:r>
+    </w:p>
+    <w:p>
+      <w:pPr>
+        <w:pStyle w:val="ListParagraph"/>
+        <w:numPr>
+          <w:ilvl w:val="1"/>
+          <w:numId w:val="9"/>
+        </w:numPr>
+      </w:pPr>
+      <w:r>
+        <w:t xml:space="preserve">Gb2. Is the list </w:t>
+      </w:r>
+      <w:r>
+        <w:t>o</w:t>
+      </w:r>
+      <w:r>
+        <w:t xml:space="preserve">f data frames: splits </w:t>
+      </w:r>
+      <w:r>
+        <w:t xml:space="preserve">the </w:t>
+      </w:r>
+      <w:r>
+        <w:t>main data frame into 4 data frame</w:t>
+      </w:r>
+      <w:r>
+        <w:t>s</w:t>
+      </w:r>
+      <w:r>
+        <w:t xml:space="preserve"> to simulate 4 processing lines in the </w:t>
+      </w:r>
+      <w:proofErr w:type="gramStart"/>
+      <w:r>
+        <w:t>system</w:t>
+      </w:r>
+      <w:proofErr w:type="gramEnd"/>
+    </w:p>
+    <w:p>
+      <w:pPr>
+        <w:pStyle w:val="ListParagraph"/>
+        <w:numPr>
+          <w:ilvl w:val="1"/>
+          <w:numId w:val="9"/>
+        </w:numPr>
+      </w:pPr>
+      <w:r>
+        <w:t>Preliminary wash, based on efficiency</w:t>
+      </w:r>
+    </w:p>
+    <w:p>
+      <w:pPr>
+        <w:pStyle w:val="ListParagraph"/>
+        <w:numPr>
+          <w:ilvl w:val="1"/>
+          <w:numId w:val="9"/>
+        </w:numPr>
+      </w:pPr>
+      <w:r>
+        <w:t>Shredding cross</w:t>
+      </w:r>
+      <w:r>
+        <w:t>-</w:t>
+      </w:r>
+      <w:r>
+        <w:t xml:space="preserve">contamination has </w:t>
+      </w:r>
+      <w:r>
+        <w:t xml:space="preserve">a </w:t>
+      </w:r>
+      <w:r>
+        <w:t>sanitation option built</w:t>
+      </w:r>
+      <w:r>
+        <w:t>-</w:t>
+      </w:r>
+      <w:r>
+        <w:t>in</w:t>
+      </w:r>
+    </w:p>
+    <w:p>
+      <w:pPr>
+        <w:pStyle w:val="ListParagraph"/>
+        <w:numPr>
+          <w:ilvl w:val="1"/>
+          <w:numId w:val="9"/>
+        </w:numPr>
+      </w:pPr>
+      <w:r>
+        <w:t>Conveyor belt cross</w:t>
+      </w:r>
+      <w:r>
+        <w:t>-</w:t>
+      </w:r>
+      <w:r>
+        <w:t>cont</w:t>
+      </w:r>
+      <w:r>
+        <w:t>am</w:t>
+      </w:r>
+      <w:r>
+        <w:t>ination</w:t>
+      </w:r>
+      <w:r>
+        <w:t xml:space="preserve"> </w:t>
+      </w:r>
+      <w:r>
+        <w:t xml:space="preserve">has </w:t>
+      </w:r>
+      <w:r>
+        <w:t xml:space="preserve">a </w:t>
+      </w:r>
+      <w:r>
+        <w:t>sanitation option built</w:t>
+      </w:r>
+      <w:r>
+        <w:t>-</w:t>
+      </w:r>
+      <w:r>
+        <w:t>in</w:t>
+      </w:r>
+    </w:p>
+    <w:p>
+      <w:pPr>
+        <w:pStyle w:val="ListParagraph"/>
+        <w:numPr>
+          <w:ilvl w:val="1"/>
+          <w:numId w:val="9"/>
+        </w:numPr>
+      </w:pPr>
+      <w:r>
+        <w:t>Washing</w:t>
+      </w:r>
+    </w:p>
+    <w:p>
+      <w:pPr>
+        <w:pStyle w:val="ListParagraph"/>
+        <w:numPr>
+          <w:ilvl w:val="2"/>
+          <w:numId w:val="9"/>
+        </w:numPr>
+      </w:pPr>
+      <w:r>
+        <w:t>Makes lists into data</w:t>
+      </w:r>
+      <w:r>
+        <w:t xml:space="preserve"> </w:t>
+      </w:r>
+      <w:r>
+        <w:t>frames that are split into washing rate</w:t>
+      </w:r>
+      <w:r>
+        <w:t>s</w:t>
+      </w:r>
+      <w:r>
+        <w:t xml:space="preserve"> 100 </w:t>
+      </w:r>
+      <w:proofErr w:type="spellStart"/>
+      <w:r>
+        <w:t>lb</w:t>
+      </w:r>
+      <w:proofErr w:type="spellEnd"/>
+      <w:r>
+        <w:t>/min</w:t>
+      </w:r>
+    </w:p>
+    <w:p>
+      <w:pPr>
+        <w:pStyle w:val="ListParagraph"/>
+        <w:numPr>
+          <w:ilvl w:val="2"/>
+          <w:numId w:val="9"/>
+        </w:numPr>
+      </w:pPr>
+      <w:r>
+        <w:t xml:space="preserve">Performs washing based on washing function </w:t>
+      </w:r>
+      <w:r>
+        <w:t>Funz.F_Washing_ProcLines3</w:t>
+      </w:r>
+    </w:p>
+    <w:p>
+      <w:pPr>
+        <w:pStyle w:val="ListParagraph"/>
+        <w:numPr>
+          <w:ilvl w:val="1"/>
+          <w:numId w:val="9"/>
+        </w:numPr>
+      </w:pPr>
+      <w:r>
+        <w:t>Shaker table</w:t>
+      </w:r>
+    </w:p>
+    <w:p>
+      <w:pPr>
+        <w:pStyle w:val="ListParagraph"/>
+        <w:numPr>
+          <w:ilvl w:val="1"/>
+          <w:numId w:val="9"/>
+        </w:numPr>
+      </w:pPr>
+      <w:r>
+        <w:lastRenderedPageBreak/>
+        <w:t>Dewatering centrifuge</w:t>
+      </w:r>
+    </w:p>
+    <w:p>
+      <w:pPr>
+        <w:pStyle w:val="ListParagraph"/>
+        <w:numPr>
+          <w:ilvl w:val="0"/>
+          <w:numId w:val="9"/>
+        </w:numPr>
+      </w:pPr>
+      <w:r>
+        <w:t>Step 5 packing and mixing</w:t>
+      </w:r>
+    </w:p>
+    <w:p>
+      <w:pPr>
+        <w:pStyle w:val="ListParagraph"/>
+        <w:numPr>
+          <w:ilvl w:val="1"/>
+          <w:numId w:val="9"/>
+        </w:numPr>
+      </w:pPr>
+      <w:r>
+        <w:t>The p</w:t>
+      </w:r>
+      <w:r>
+        <w:t xml:space="preserve">roduct is packed into 5 </w:t>
+      </w:r>
+      <w:proofErr w:type="spellStart"/>
+      <w:r>
+        <w:t>lb</w:t>
+      </w:r>
+      <w:proofErr w:type="spellEnd"/>
+      <w:r>
+        <w:t xml:space="preserve"> packs</w:t>
+      </w:r>
+    </w:p>
+    <w:p>
+      <w:pPr>
+        <w:pStyle w:val="ListParagraph"/>
+        <w:numPr>
+          <w:ilvl w:val="1"/>
+          <w:numId w:val="9"/>
+        </w:numPr>
+      </w:pPr>
+      <w:r>
+        <w:t>FPS happens here</w:t>
+      </w:r>
+    </w:p>
+    <w:p>
+      <w:pPr>
+        <w:pStyle w:val="ListParagraph"/>
+        <w:numPr>
+          <w:ilvl w:val="1"/>
+          <w:numId w:val="9"/>
+        </w:numPr>
+      </w:pPr>
+      <w:r>
+        <w:t>Filtering out the rejected product</w:t>
+      </w:r>
+    </w:p>
+    <w:p>
+      <w:pPr>
+        <w:pStyle w:val="ListParagraph"/>
+        <w:numPr>
+          <w:ilvl w:val="0"/>
+          <w:numId w:val="9"/>
+        </w:numPr>
+      </w:pPr>
+      <w:r>
+        <w:t>Step 6 post</w:t>
+      </w:r>
+      <w:r>
+        <w:t>-</w:t>
+      </w:r>
+      <w:r>
+        <w:t>processing steps</w:t>
+      </w:r>
+    </w:p>
+    <w:p>
+      <w:pPr>
+        <w:pStyle w:val="ListParagraph"/>
+        <w:numPr>
+          <w:ilvl w:val="1"/>
+          <w:numId w:val="9"/>
+        </w:numPr>
+      </w:pPr>
+      <w:r>
+        <w:t>Growth or die off during post</w:t>
+      </w:r>
+      <w:r>
+        <w:t>-</w:t>
+      </w:r>
+      <w:r>
+        <w:t>processing storage</w:t>
+      </w:r>
+    </w:p>
+    <w:p>
+      <w:pPr>
+        <w:pStyle w:val="ListParagraph"/>
+        <w:numPr>
+          <w:ilvl w:val="1"/>
+          <w:numId w:val="9"/>
+        </w:numPr>
+      </w:pPr>
+      <w:r>
+        <w:t>Transportation to customer</w:t>
+      </w:r>
+    </w:p>
+    <w:p>
+      <w:pPr>
+        <w:pStyle w:val="ListParagraph"/>
+        <w:numPr>
+          <w:ilvl w:val="1"/>
+          <w:numId w:val="9"/>
+        </w:numPr>
+      </w:pPr>
+      <w:r>
+        <w:t>Customer sampling</w:t>
+      </w:r>
+    </w:p>
+    <w:p>
+      <w:pPr>
+        <w:pStyle w:val="ListParagraph"/>
+        <w:numPr>
+          <w:ilvl w:val="1"/>
+          <w:numId w:val="9"/>
+        </w:numPr>
+      </w:pPr>
+      <w:r>
+        <w:t>Rejection rule</w:t>
+      </w:r>
+    </w:p>
+    <w:p>
+      <w:pPr>
+        <w:pStyle w:val="ListParagraph"/>
+        <w:numPr>
+          <w:ilvl w:val="0"/>
+          <w:numId w:val="9"/>
+        </w:numPr>
+      </w:pPr>
+      <w:r>
+        <w:t>Step 7</w:t>
+      </w:r>
+    </w:p>
+    <w:p>
+      <w:pPr>
+        <w:pStyle w:val="ListParagraph"/>
+        <w:numPr>
+          <w:ilvl w:val="1"/>
+          <w:numId w:val="9"/>
+        </w:numPr>
+      </w:pPr>
+      <w:r>
+        <w:t xml:space="preserve">Collecting the process outputs. </w:t>
+      </w:r>
+    </w:p>
+    <w:p>
+      <w:r>
+        <w:t>For reference. Each function contains a source file for example</w:t>
+      </w:r>
+    </w:p>
+    <w:p>
+      <w:r>
+        <w:t>The s</w:t>
+      </w:r>
+      <w:r>
+        <w:t>ampling function is in yellow, the source file is in red</w:t>
+      </w:r>
+      <w:r>
+        <w:rPr>
+          <w:highlight w:val="red"/>
+        </w:rPr>
+        <w:t>: Funz</w:t>
+      </w:r>
+      <w:r>
+        <w:t>.</w:t>
+      </w:r>
+      <w:r>
+        <w:rPr>
+          <w:highlight w:val="yellow"/>
+        </w:rPr>
+        <w:t>F_Sampling_2</w:t>
+      </w:r>
+    </w:p>
+    <w:p>
+      <w:pPr>
+        <w:pStyle w:val="ListParagraph"/>
+        <w:numPr>
+          <w:ilvl w:val="0"/>
+          <w:numId w:val="10"/>
+        </w:numPr>
+      </w:pPr>
+      <w:r>
+        <w:t xml:space="preserve">To get to the source file where the function is defined go to the Funz.py document. </w:t>
+      </w:r>
+    </w:p>
+    <w:p>
+      <w:pPr>
+        <w:pStyle w:val="ListParagraph"/>
+        <w:numPr>
+          <w:ilvl w:val="0"/>
+          <w:numId w:val="10"/>
+        </w:numPr>
+      </w:pPr>
+      <w:r>
+        <w:t>Look for the F_Sampling_2 function to see the details of the sampling function.</w:t>
       </w:r>
     </w:p>
     <w:p/>
@@ -826,6 +2225,119 @@
 <file path=word/numbering.xml><?xml version="1.0" encoding="utf-8"?>
 <w:numbering xmlns:wpc="http://schemas.microsoft.com/office/word/2010/wordprocessingCanvas" xmlns:cx="http://schemas.microsoft.com/office/drawing/2014/chartex" xmlns:cx1="http://schemas.microsoft.com/office/drawing/2015/9/8/chartex" xmlns:cx2="http://schemas.microsoft.com/office/drawing/2015/10/21/chartex" xmlns:cx3="http://schemas.microsoft.com/office/drawing/2016/5/9/chartex" xmlns:cx4="http://schemas.microsoft.com/office/drawing/2016/5/10/chartex" xmlns:cx5="http://schemas.microsoft.com/office/drawing/2016/5/11/chartex" xmlns:cx6="http://schemas.microsoft.com/office/drawing/2016/5/12/chartex" xmlns:cx7="http://schemas.microsoft.com/office/drawing/2016/5/13/chartex" xmlns:cx8="http://schemas.microsoft.com/office/drawing/2016/5/14/chartex" xmlns:mc="http://schemas.openxmlformats.org/markup-compatibility/2006" xmlns:aink="http://schemas.microsoft.com/office/drawing/2016/ink" xmlns:am3d="http://schemas.microsoft.com/office/drawing/2017/model3d" xmlns:o="urn:schemas-microsoft-com:office:office" xmlns:oel="http://schemas.microsoft.com/office/2019/extlst" xmlns:r="http://schemas.openxmlformats.org/officeDocument/2006/relationships" xmlns:m="http://schemas.openxmlformats.org/officeDocument/2006/math" xmlns:v="urn:schemas-microsoft-com:vml" xmlns:wp14="http://schemas.microsoft.com/office/word/2010/wordprocessingDrawing" xmlns:wp="http://schemas.openxmlformats.org/drawingml/2006/wordprocessingDrawing" xmlns:w10="urn:schemas-microsoft-com:office:word" xmlns:w="http://schemas.openxmlformats.org/wordprocessingml/2006/main" xmlns:w14="http://schemas.microsoft.com/office/word/2010/wordml" xmlns:w15="http://schemas.microsoft.com/office/word/2012/wordml" xmlns:w16cex="http://schemas.microsoft.com/office/word/2018/wordml/cex" xmlns:w16cid="http://schemas.microsoft.com/office/word/2016/wordml/cid" xmlns:w16="http://schemas.microsoft.com/office/word/2018/wordml" xmlns:w16sdtdh="http://schemas.microsoft.com/office/word/2020/wordml/sdtdatahash" xmlns:w16se="http://schemas.microsoft.com/office/word/2015/wordml/symex" xmlns:wpg="http://schemas.microsoft.com/office/word/2010/wordprocessingGroup" xmlns:wpi="http://schemas.microsoft.com/office/word/2010/wordprocessingInk" xmlns:wne="http://schemas.microsoft.com/office/word/2006/wordml" xmlns:wps="http://schemas.microsoft.com/office/word/2010/wordprocessingShape" mc:Ignorable="w14 w15 w16se w16cid w16 w16cex w16sdtdh wp14">
   <w:abstractNum w:abstractNumId="0" w15:restartNumberingAfterBreak="0">
+    <w:nsid w:val="09065A59"/>
+    <w:multiLevelType w:val="hybridMultilevel"/>
+    <w:tmpl w:val="870C707E"/>
+    <w:lvl w:ilvl="0" w:tplc="04090001">
+      <w:start w:val="1"/>
+      <w:numFmt w:val="bullet"/>
+      <w:lvlText w:val=""/>
+      <w:lvlJc w:val="left"/>
+      <w:pPr>
+        <w:ind w:left="720" w:hanging="360"/>
+      </w:pPr>
+      <w:rPr>
+        <w:rFonts w:ascii="Symbol" w:hAnsi="Symbol" w:hint="default"/>
+      </w:rPr>
+    </w:lvl>
+    <w:lvl w:ilvl="1" w:tplc="04090003">
+      <w:start w:val="1"/>
+      <w:numFmt w:val="bullet"/>
+      <w:lvlText w:val="o"/>
+      <w:lvlJc w:val="left"/>
+      <w:pPr>
+        <w:ind w:left="1440" w:hanging="360"/>
+      </w:pPr>
+      <w:rPr>
+        <w:rFonts w:ascii="Courier New" w:hAnsi="Courier New" w:cs="Courier New" w:hint="default"/>
+      </w:rPr>
+    </w:lvl>
+    <w:lvl w:ilvl="2" w:tplc="04090005">
+      <w:start w:val="1"/>
+      <w:numFmt w:val="bullet"/>
+      <w:lvlText w:val=""/>
+      <w:lvlJc w:val="left"/>
+      <w:pPr>
+        <w:ind w:left="2160" w:hanging="360"/>
+      </w:pPr>
+      <w:rPr>
+        <w:rFonts w:ascii="Wingdings" w:hAnsi="Wingdings" w:hint="default"/>
+      </w:rPr>
+    </w:lvl>
+    <w:lvl w:ilvl="3" w:tplc="04090001" w:tentative="1">
+      <w:start w:val="1"/>
+      <w:numFmt w:val="bullet"/>
+      <w:lvlText w:val=""/>
+      <w:lvlJc w:val="left"/>
+      <w:pPr>
+        <w:ind w:left="2880" w:hanging="360"/>
+      </w:pPr>
+      <w:rPr>
+        <w:rFonts w:ascii="Symbol" w:hAnsi="Symbol" w:hint="default"/>
+      </w:rPr>
+    </w:lvl>
+    <w:lvl w:ilvl="4" w:tplc="04090003" w:tentative="1">
+      <w:start w:val="1"/>
+      <w:numFmt w:val="bullet"/>
+      <w:lvlText w:val="o"/>
+      <w:lvlJc w:val="left"/>
+      <w:pPr>
+        <w:ind w:left="3600" w:hanging="360"/>
+      </w:pPr>
+      <w:rPr>
+        <w:rFonts w:ascii="Courier New" w:hAnsi="Courier New" w:cs="Courier New" w:hint="default"/>
+      </w:rPr>
+    </w:lvl>
+    <w:lvl w:ilvl="5" w:tplc="04090005" w:tentative="1">
+      <w:start w:val="1"/>
+      <w:numFmt w:val="bullet"/>
+      <w:lvlText w:val=""/>
+      <w:lvlJc w:val="left"/>
+      <w:pPr>
+        <w:ind w:left="4320" w:hanging="360"/>
+      </w:pPr>
+      <w:rPr>
+        <w:rFonts w:ascii="Wingdings" w:hAnsi="Wingdings" w:hint="default"/>
+      </w:rPr>
+    </w:lvl>
+    <w:lvl w:ilvl="6" w:tplc="04090001" w:tentative="1">
+      <w:start w:val="1"/>
+      <w:numFmt w:val="bullet"/>
+      <w:lvlText w:val=""/>
+      <w:lvlJc w:val="left"/>
+      <w:pPr>
+        <w:ind w:left="5040" w:hanging="360"/>
+      </w:pPr>
+      <w:rPr>
+        <w:rFonts w:ascii="Symbol" w:hAnsi="Symbol" w:hint="default"/>
+      </w:rPr>
+    </w:lvl>
+    <w:lvl w:ilvl="7" w:tplc="04090003" w:tentative="1">
+      <w:start w:val="1"/>
+      <w:numFmt w:val="bullet"/>
+      <w:lvlText w:val="o"/>
+      <w:lvlJc w:val="left"/>
+      <w:pPr>
+        <w:ind w:left="5760" w:hanging="360"/>
+      </w:pPr>
+      <w:rPr>
+        <w:rFonts w:ascii="Courier New" w:hAnsi="Courier New" w:cs="Courier New" w:hint="default"/>
+      </w:rPr>
+    </w:lvl>
+    <w:lvl w:ilvl="8" w:tplc="04090005" w:tentative="1">
+      <w:start w:val="1"/>
+      <w:numFmt w:val="bullet"/>
+      <w:lvlText w:val=""/>
+      <w:lvlJc w:val="left"/>
+      <w:pPr>
+        <w:ind w:left="6480" w:hanging="360"/>
+      </w:pPr>
+      <w:rPr>
+        <w:rFonts w:ascii="Wingdings" w:hAnsi="Wingdings" w:hint="default"/>
+      </w:rPr>
+    </w:lvl>
+  </w:abstractNum>
+  <w:abstractNum w:abstractNumId="1" w15:restartNumberingAfterBreak="0">
     <w:nsid w:val="39A70655"/>
     <w:multiLevelType w:val="hybridMultilevel"/>
     <w:tmpl w:val="38C8CDCC"/>
@@ -938,7 +2450,7 @@
       </w:rPr>
     </w:lvl>
   </w:abstractNum>
-  <w:abstractNum w:abstractNumId="1" w15:restartNumberingAfterBreak="0">
+  <w:abstractNum w:abstractNumId="2" w15:restartNumberingAfterBreak="0">
     <w:nsid w:val="46C95DA9"/>
     <w:multiLevelType w:val="hybridMultilevel"/>
     <w:tmpl w:val="C7B03BFC"/>
@@ -1051,7 +2563,233 @@
       </w:rPr>
     </w:lvl>
   </w:abstractNum>
-  <w:abstractNum w:abstractNumId="2" w15:restartNumberingAfterBreak="0">
+  <w:abstractNum w:abstractNumId="3" w15:restartNumberingAfterBreak="0">
+    <w:nsid w:val="51AA2589"/>
+    <w:multiLevelType w:val="hybridMultilevel"/>
+    <w:tmpl w:val="B580A608"/>
+    <w:lvl w:ilvl="0" w:tplc="04090001">
+      <w:start w:val="1"/>
+      <w:numFmt w:val="bullet"/>
+      <w:lvlText w:val=""/>
+      <w:lvlJc w:val="left"/>
+      <w:pPr>
+        <w:ind w:left="720" w:hanging="360"/>
+      </w:pPr>
+      <w:rPr>
+        <w:rFonts w:ascii="Symbol" w:hAnsi="Symbol" w:hint="default"/>
+      </w:rPr>
+    </w:lvl>
+    <w:lvl w:ilvl="1" w:tplc="04090003">
+      <w:start w:val="1"/>
+      <w:numFmt w:val="bullet"/>
+      <w:lvlText w:val="o"/>
+      <w:lvlJc w:val="left"/>
+      <w:pPr>
+        <w:ind w:left="1440" w:hanging="360"/>
+      </w:pPr>
+      <w:rPr>
+        <w:rFonts w:ascii="Courier New" w:hAnsi="Courier New" w:cs="Courier New" w:hint="default"/>
+      </w:rPr>
+    </w:lvl>
+    <w:lvl w:ilvl="2" w:tplc="04090005" w:tentative="1">
+      <w:start w:val="1"/>
+      <w:numFmt w:val="bullet"/>
+      <w:lvlText w:val=""/>
+      <w:lvlJc w:val="left"/>
+      <w:pPr>
+        <w:ind w:left="2160" w:hanging="360"/>
+      </w:pPr>
+      <w:rPr>
+        <w:rFonts w:ascii="Wingdings" w:hAnsi="Wingdings" w:hint="default"/>
+      </w:rPr>
+    </w:lvl>
+    <w:lvl w:ilvl="3" w:tplc="04090001" w:tentative="1">
+      <w:start w:val="1"/>
+      <w:numFmt w:val="bullet"/>
+      <w:lvlText w:val=""/>
+      <w:lvlJc w:val="left"/>
+      <w:pPr>
+        <w:ind w:left="2880" w:hanging="360"/>
+      </w:pPr>
+      <w:rPr>
+        <w:rFonts w:ascii="Symbol" w:hAnsi="Symbol" w:hint="default"/>
+      </w:rPr>
+    </w:lvl>
+    <w:lvl w:ilvl="4" w:tplc="04090003" w:tentative="1">
+      <w:start w:val="1"/>
+      <w:numFmt w:val="bullet"/>
+      <w:lvlText w:val="o"/>
+      <w:lvlJc w:val="left"/>
+      <w:pPr>
+        <w:ind w:left="3600" w:hanging="360"/>
+      </w:pPr>
+      <w:rPr>
+        <w:rFonts w:ascii="Courier New" w:hAnsi="Courier New" w:cs="Courier New" w:hint="default"/>
+      </w:rPr>
+    </w:lvl>
+    <w:lvl w:ilvl="5" w:tplc="04090005" w:tentative="1">
+      <w:start w:val="1"/>
+      <w:numFmt w:val="bullet"/>
+      <w:lvlText w:val=""/>
+      <w:lvlJc w:val="left"/>
+      <w:pPr>
+        <w:ind w:left="4320" w:hanging="360"/>
+      </w:pPr>
+      <w:rPr>
+        <w:rFonts w:ascii="Wingdings" w:hAnsi="Wingdings" w:hint="default"/>
+      </w:rPr>
+    </w:lvl>
+    <w:lvl w:ilvl="6" w:tplc="04090001" w:tentative="1">
+      <w:start w:val="1"/>
+      <w:numFmt w:val="bullet"/>
+      <w:lvlText w:val=""/>
+      <w:lvlJc w:val="left"/>
+      <w:pPr>
+        <w:ind w:left="5040" w:hanging="360"/>
+      </w:pPr>
+      <w:rPr>
+        <w:rFonts w:ascii="Symbol" w:hAnsi="Symbol" w:hint="default"/>
+      </w:rPr>
+    </w:lvl>
+    <w:lvl w:ilvl="7" w:tplc="04090003" w:tentative="1">
+      <w:start w:val="1"/>
+      <w:numFmt w:val="bullet"/>
+      <w:lvlText w:val="o"/>
+      <w:lvlJc w:val="left"/>
+      <w:pPr>
+        <w:ind w:left="5760" w:hanging="360"/>
+      </w:pPr>
+      <w:rPr>
+        <w:rFonts w:ascii="Courier New" w:hAnsi="Courier New" w:cs="Courier New" w:hint="default"/>
+      </w:rPr>
+    </w:lvl>
+    <w:lvl w:ilvl="8" w:tplc="04090005" w:tentative="1">
+      <w:start w:val="1"/>
+      <w:numFmt w:val="bullet"/>
+      <w:lvlText w:val=""/>
+      <w:lvlJc w:val="left"/>
+      <w:pPr>
+        <w:ind w:left="6480" w:hanging="360"/>
+      </w:pPr>
+      <w:rPr>
+        <w:rFonts w:ascii="Wingdings" w:hAnsi="Wingdings" w:hint="default"/>
+      </w:rPr>
+    </w:lvl>
+  </w:abstractNum>
+  <w:abstractNum w:abstractNumId="4" w15:restartNumberingAfterBreak="0">
+    <w:nsid w:val="57162C0A"/>
+    <w:multiLevelType w:val="hybridMultilevel"/>
+    <w:tmpl w:val="5AA4C228"/>
+    <w:lvl w:ilvl="0" w:tplc="04090001">
+      <w:start w:val="1"/>
+      <w:numFmt w:val="bullet"/>
+      <w:lvlText w:val=""/>
+      <w:lvlJc w:val="left"/>
+      <w:pPr>
+        <w:ind w:left="720" w:hanging="360"/>
+      </w:pPr>
+      <w:rPr>
+        <w:rFonts w:ascii="Symbol" w:hAnsi="Symbol" w:hint="default"/>
+      </w:rPr>
+    </w:lvl>
+    <w:lvl w:ilvl="1" w:tplc="04090003" w:tentative="1">
+      <w:start w:val="1"/>
+      <w:numFmt w:val="bullet"/>
+      <w:lvlText w:val="o"/>
+      <w:lvlJc w:val="left"/>
+      <w:pPr>
+        <w:ind w:left="1440" w:hanging="360"/>
+      </w:pPr>
+      <w:rPr>
+        <w:rFonts w:ascii="Courier New" w:hAnsi="Courier New" w:cs="Courier New" w:hint="default"/>
+      </w:rPr>
+    </w:lvl>
+    <w:lvl w:ilvl="2" w:tplc="04090005" w:tentative="1">
+      <w:start w:val="1"/>
+      <w:numFmt w:val="bullet"/>
+      <w:lvlText w:val=""/>
+      <w:lvlJc w:val="left"/>
+      <w:pPr>
+        <w:ind w:left="2160" w:hanging="360"/>
+      </w:pPr>
+      <w:rPr>
+        <w:rFonts w:ascii="Wingdings" w:hAnsi="Wingdings" w:hint="default"/>
+      </w:rPr>
+    </w:lvl>
+    <w:lvl w:ilvl="3" w:tplc="04090001" w:tentative="1">
+      <w:start w:val="1"/>
+      <w:numFmt w:val="bullet"/>
+      <w:lvlText w:val=""/>
+      <w:lvlJc w:val="left"/>
+      <w:pPr>
+        <w:ind w:left="2880" w:hanging="360"/>
+      </w:pPr>
+      <w:rPr>
+        <w:rFonts w:ascii="Symbol" w:hAnsi="Symbol" w:hint="default"/>
+      </w:rPr>
+    </w:lvl>
+    <w:lvl w:ilvl="4" w:tplc="04090003" w:tentative="1">
+      <w:start w:val="1"/>
+      <w:numFmt w:val="bullet"/>
+      <w:lvlText w:val="o"/>
+      <w:lvlJc w:val="left"/>
+      <w:pPr>
+        <w:ind w:left="3600" w:hanging="360"/>
+      </w:pPr>
+      <w:rPr>
+        <w:rFonts w:ascii="Courier New" w:hAnsi="Courier New" w:cs="Courier New" w:hint="default"/>
+      </w:rPr>
+    </w:lvl>
+    <w:lvl w:ilvl="5" w:tplc="04090005" w:tentative="1">
+      <w:start w:val="1"/>
+      <w:numFmt w:val="bullet"/>
+      <w:lvlText w:val=""/>
+      <w:lvlJc w:val="left"/>
+      <w:pPr>
+        <w:ind w:left="4320" w:hanging="360"/>
+      </w:pPr>
+      <w:rPr>
+        <w:rFonts w:ascii="Wingdings" w:hAnsi="Wingdings" w:hint="default"/>
+      </w:rPr>
+    </w:lvl>
+    <w:lvl w:ilvl="6" w:tplc="04090001" w:tentative="1">
+      <w:start w:val="1"/>
+      <w:numFmt w:val="bullet"/>
+      <w:lvlText w:val=""/>
+      <w:lvlJc w:val="left"/>
+      <w:pPr>
+        <w:ind w:left="5040" w:hanging="360"/>
+      </w:pPr>
+      <w:rPr>
+        <w:rFonts w:ascii="Symbol" w:hAnsi="Symbol" w:hint="default"/>
+      </w:rPr>
+    </w:lvl>
+    <w:lvl w:ilvl="7" w:tplc="04090003" w:tentative="1">
+      <w:start w:val="1"/>
+      <w:numFmt w:val="bullet"/>
+      <w:lvlText w:val="o"/>
+      <w:lvlJc w:val="left"/>
+      <w:pPr>
+        <w:ind w:left="5760" w:hanging="360"/>
+      </w:pPr>
+      <w:rPr>
+        <w:rFonts w:ascii="Courier New" w:hAnsi="Courier New" w:cs="Courier New" w:hint="default"/>
+      </w:rPr>
+    </w:lvl>
+    <w:lvl w:ilvl="8" w:tplc="04090005" w:tentative="1">
+      <w:start w:val="1"/>
+      <w:numFmt w:val="bullet"/>
+      <w:lvlText w:val=""/>
+      <w:lvlJc w:val="left"/>
+      <w:pPr>
+        <w:ind w:left="6480" w:hanging="360"/>
+      </w:pPr>
+      <w:rPr>
+        <w:rFonts w:ascii="Wingdings" w:hAnsi="Wingdings" w:hint="default"/>
+      </w:rPr>
+    </w:lvl>
+  </w:abstractNum>
+  <w:abstractNum w:abstractNumId="5" w15:restartNumberingAfterBreak="0">
     <w:nsid w:val="64A71F25"/>
     <w:multiLevelType w:val="hybridMultilevel"/>
     <w:tmpl w:val="601EE218"/>
@@ -1164,7 +2902,7 @@
       </w:rPr>
     </w:lvl>
   </w:abstractNum>
-  <w:abstractNum w:abstractNumId="3" w15:restartNumberingAfterBreak="0">
+  <w:abstractNum w:abstractNumId="6" w15:restartNumberingAfterBreak="0">
     <w:nsid w:val="67EE682B"/>
     <w:multiLevelType w:val="hybridMultilevel"/>
     <w:tmpl w:val="2370D352"/>
@@ -1277,7 +3015,233 @@
       </w:rPr>
     </w:lvl>
   </w:abstractNum>
-  <w:abstractNum w:abstractNumId="4" w15:restartNumberingAfterBreak="0">
+  <w:abstractNum w:abstractNumId="7" w15:restartNumberingAfterBreak="0">
+    <w:nsid w:val="72016FDD"/>
+    <w:multiLevelType w:val="hybridMultilevel"/>
+    <w:tmpl w:val="82686EE0"/>
+    <w:lvl w:ilvl="0" w:tplc="04090001">
+      <w:start w:val="1"/>
+      <w:numFmt w:val="bullet"/>
+      <w:lvlText w:val=""/>
+      <w:lvlJc w:val="left"/>
+      <w:pPr>
+        <w:ind w:left="720" w:hanging="360"/>
+      </w:pPr>
+      <w:rPr>
+        <w:rFonts w:ascii="Symbol" w:hAnsi="Symbol" w:hint="default"/>
+      </w:rPr>
+    </w:lvl>
+    <w:lvl w:ilvl="1" w:tplc="04090003">
+      <w:start w:val="1"/>
+      <w:numFmt w:val="bullet"/>
+      <w:lvlText w:val="o"/>
+      <w:lvlJc w:val="left"/>
+      <w:pPr>
+        <w:ind w:left="1440" w:hanging="360"/>
+      </w:pPr>
+      <w:rPr>
+        <w:rFonts w:ascii="Courier New" w:hAnsi="Courier New" w:cs="Courier New" w:hint="default"/>
+      </w:rPr>
+    </w:lvl>
+    <w:lvl w:ilvl="2" w:tplc="04090005">
+      <w:start w:val="1"/>
+      <w:numFmt w:val="bullet"/>
+      <w:lvlText w:val=""/>
+      <w:lvlJc w:val="left"/>
+      <w:pPr>
+        <w:ind w:left="2160" w:hanging="360"/>
+      </w:pPr>
+      <w:rPr>
+        <w:rFonts w:ascii="Wingdings" w:hAnsi="Wingdings" w:hint="default"/>
+      </w:rPr>
+    </w:lvl>
+    <w:lvl w:ilvl="3" w:tplc="04090001" w:tentative="1">
+      <w:start w:val="1"/>
+      <w:numFmt w:val="bullet"/>
+      <w:lvlText w:val=""/>
+      <w:lvlJc w:val="left"/>
+      <w:pPr>
+        <w:ind w:left="2880" w:hanging="360"/>
+      </w:pPr>
+      <w:rPr>
+        <w:rFonts w:ascii="Symbol" w:hAnsi="Symbol" w:hint="default"/>
+      </w:rPr>
+    </w:lvl>
+    <w:lvl w:ilvl="4" w:tplc="04090003" w:tentative="1">
+      <w:start w:val="1"/>
+      <w:numFmt w:val="bullet"/>
+      <w:lvlText w:val="o"/>
+      <w:lvlJc w:val="left"/>
+      <w:pPr>
+        <w:ind w:left="3600" w:hanging="360"/>
+      </w:pPr>
+      <w:rPr>
+        <w:rFonts w:ascii="Courier New" w:hAnsi="Courier New" w:cs="Courier New" w:hint="default"/>
+      </w:rPr>
+    </w:lvl>
+    <w:lvl w:ilvl="5" w:tplc="04090005" w:tentative="1">
+      <w:start w:val="1"/>
+      <w:numFmt w:val="bullet"/>
+      <w:lvlText w:val=""/>
+      <w:lvlJc w:val="left"/>
+      <w:pPr>
+        <w:ind w:left="4320" w:hanging="360"/>
+      </w:pPr>
+      <w:rPr>
+        <w:rFonts w:ascii="Wingdings" w:hAnsi="Wingdings" w:hint="default"/>
+      </w:rPr>
+    </w:lvl>
+    <w:lvl w:ilvl="6" w:tplc="04090001" w:tentative="1">
+      <w:start w:val="1"/>
+      <w:numFmt w:val="bullet"/>
+      <w:lvlText w:val=""/>
+      <w:lvlJc w:val="left"/>
+      <w:pPr>
+        <w:ind w:left="5040" w:hanging="360"/>
+      </w:pPr>
+      <w:rPr>
+        <w:rFonts w:ascii="Symbol" w:hAnsi="Symbol" w:hint="default"/>
+      </w:rPr>
+    </w:lvl>
+    <w:lvl w:ilvl="7" w:tplc="04090003" w:tentative="1">
+      <w:start w:val="1"/>
+      <w:numFmt w:val="bullet"/>
+      <w:lvlText w:val="o"/>
+      <w:lvlJc w:val="left"/>
+      <w:pPr>
+        <w:ind w:left="5760" w:hanging="360"/>
+      </w:pPr>
+      <w:rPr>
+        <w:rFonts w:ascii="Courier New" w:hAnsi="Courier New" w:cs="Courier New" w:hint="default"/>
+      </w:rPr>
+    </w:lvl>
+    <w:lvl w:ilvl="8" w:tplc="04090005" w:tentative="1">
+      <w:start w:val="1"/>
+      <w:numFmt w:val="bullet"/>
+      <w:lvlText w:val=""/>
+      <w:lvlJc w:val="left"/>
+      <w:pPr>
+        <w:ind w:left="6480" w:hanging="360"/>
+      </w:pPr>
+      <w:rPr>
+        <w:rFonts w:ascii="Wingdings" w:hAnsi="Wingdings" w:hint="default"/>
+      </w:rPr>
+    </w:lvl>
+  </w:abstractNum>
+  <w:abstractNum w:abstractNumId="8" w15:restartNumberingAfterBreak="0">
+    <w:nsid w:val="7C1E604F"/>
+    <w:multiLevelType w:val="hybridMultilevel"/>
+    <w:tmpl w:val="EB62C170"/>
+    <w:lvl w:ilvl="0" w:tplc="04090001">
+      <w:start w:val="1"/>
+      <w:numFmt w:val="bullet"/>
+      <w:lvlText w:val=""/>
+      <w:lvlJc w:val="left"/>
+      <w:pPr>
+        <w:ind w:left="720" w:hanging="360"/>
+      </w:pPr>
+      <w:rPr>
+        <w:rFonts w:ascii="Symbol" w:hAnsi="Symbol" w:hint="default"/>
+      </w:rPr>
+    </w:lvl>
+    <w:lvl w:ilvl="1" w:tplc="04090003" w:tentative="1">
+      <w:start w:val="1"/>
+      <w:numFmt w:val="bullet"/>
+      <w:lvlText w:val="o"/>
+      <w:lvlJc w:val="left"/>
+      <w:pPr>
+        <w:ind w:left="1440" w:hanging="360"/>
+      </w:pPr>
+      <w:rPr>
+        <w:rFonts w:ascii="Courier New" w:hAnsi="Courier New" w:cs="Courier New" w:hint="default"/>
+      </w:rPr>
+    </w:lvl>
+    <w:lvl w:ilvl="2" w:tplc="04090005" w:tentative="1">
+      <w:start w:val="1"/>
+      <w:numFmt w:val="bullet"/>
+      <w:lvlText w:val=""/>
+      <w:lvlJc w:val="left"/>
+      <w:pPr>
+        <w:ind w:left="2160" w:hanging="360"/>
+      </w:pPr>
+      <w:rPr>
+        <w:rFonts w:ascii="Wingdings" w:hAnsi="Wingdings" w:hint="default"/>
+      </w:rPr>
+    </w:lvl>
+    <w:lvl w:ilvl="3" w:tplc="04090001" w:tentative="1">
+      <w:start w:val="1"/>
+      <w:numFmt w:val="bullet"/>
+      <w:lvlText w:val=""/>
+      <w:lvlJc w:val="left"/>
+      <w:pPr>
+        <w:ind w:left="2880" w:hanging="360"/>
+      </w:pPr>
+      <w:rPr>
+        <w:rFonts w:ascii="Symbol" w:hAnsi="Symbol" w:hint="default"/>
+      </w:rPr>
+    </w:lvl>
+    <w:lvl w:ilvl="4" w:tplc="04090003" w:tentative="1">
+      <w:start w:val="1"/>
+      <w:numFmt w:val="bullet"/>
+      <w:lvlText w:val="o"/>
+      <w:lvlJc w:val="left"/>
+      <w:pPr>
+        <w:ind w:left="3600" w:hanging="360"/>
+      </w:pPr>
+      <w:rPr>
+        <w:rFonts w:ascii="Courier New" w:hAnsi="Courier New" w:cs="Courier New" w:hint="default"/>
+      </w:rPr>
+    </w:lvl>
+    <w:lvl w:ilvl="5" w:tplc="04090005" w:tentative="1">
+      <w:start w:val="1"/>
+      <w:numFmt w:val="bullet"/>
+      <w:lvlText w:val=""/>
+      <w:lvlJc w:val="left"/>
+      <w:pPr>
+        <w:ind w:left="4320" w:hanging="360"/>
+      </w:pPr>
+      <w:rPr>
+        <w:rFonts w:ascii="Wingdings" w:hAnsi="Wingdings" w:hint="default"/>
+      </w:rPr>
+    </w:lvl>
+    <w:lvl w:ilvl="6" w:tplc="04090001" w:tentative="1">
+      <w:start w:val="1"/>
+      <w:numFmt w:val="bullet"/>
+      <w:lvlText w:val=""/>
+      <w:lvlJc w:val="left"/>
+      <w:pPr>
+        <w:ind w:left="5040" w:hanging="360"/>
+      </w:pPr>
+      <w:rPr>
+        <w:rFonts w:ascii="Symbol" w:hAnsi="Symbol" w:hint="default"/>
+      </w:rPr>
+    </w:lvl>
+    <w:lvl w:ilvl="7" w:tplc="04090003" w:tentative="1">
+      <w:start w:val="1"/>
+      <w:numFmt w:val="bullet"/>
+      <w:lvlText w:val="o"/>
+      <w:lvlJc w:val="left"/>
+      <w:pPr>
+        <w:ind w:left="5760" w:hanging="360"/>
+      </w:pPr>
+      <w:rPr>
+        <w:rFonts w:ascii="Courier New" w:hAnsi="Courier New" w:cs="Courier New" w:hint="default"/>
+      </w:rPr>
+    </w:lvl>
+    <w:lvl w:ilvl="8" w:tplc="04090005" w:tentative="1">
+      <w:start w:val="1"/>
+      <w:numFmt w:val="bullet"/>
+      <w:lvlText w:val=""/>
+      <w:lvlJc w:val="left"/>
+      <w:pPr>
+        <w:ind w:left="6480" w:hanging="360"/>
+      </w:pPr>
+      <w:rPr>
+        <w:rFonts w:ascii="Wingdings" w:hAnsi="Wingdings" w:hint="default"/>
+      </w:rPr>
+    </w:lvl>
+  </w:abstractNum>
+  <w:abstractNum w:abstractNumId="9" w15:restartNumberingAfterBreak="0">
     <w:nsid w:val="7C3D7ED6"/>
     <w:multiLevelType w:val="hybridMultilevel"/>
     <w:tmpl w:val="6D6EA56A"/>
@@ -1391,19 +3355,34 @@
     </w:lvl>
   </w:abstractNum>
   <w:num w:numId="1" w16cid:durableId="389034535">
+    <w:abstractNumId w:val="1"/>
+  </w:num>
+  <w:num w:numId="2" w16cid:durableId="1066102462">
+    <w:abstractNumId w:val="2"/>
+  </w:num>
+  <w:num w:numId="3" w16cid:durableId="1761684088">
+    <w:abstractNumId w:val="9"/>
+  </w:num>
+  <w:num w:numId="4" w16cid:durableId="1420367455">
+    <w:abstractNumId w:val="5"/>
+  </w:num>
+  <w:num w:numId="5" w16cid:durableId="1210537741">
+    <w:abstractNumId w:val="6"/>
+  </w:num>
+  <w:num w:numId="6" w16cid:durableId="880940796">
     <w:abstractNumId w:val="0"/>
   </w:num>
-  <w:num w:numId="2" w16cid:durableId="1066102462">
-    <w:abstractNumId w:val="1"/>
+  <w:num w:numId="7" w16cid:durableId="121047583">
+    <w:abstractNumId w:val="8"/>
   </w:num>
-  <w:num w:numId="3" w16cid:durableId="1761684088">
+  <w:num w:numId="8" w16cid:durableId="526872418">
+    <w:abstractNumId w:val="3"/>
+  </w:num>
+  <w:num w:numId="9" w16cid:durableId="517891054">
+    <w:abstractNumId w:val="7"/>
+  </w:num>
+  <w:num w:numId="10" w16cid:durableId="1473597523">
     <w:abstractNumId w:val="4"/>
-  </w:num>
-  <w:num w:numId="4" w16cid:durableId="1420367455">
-    <w:abstractNumId w:val="2"/>
-  </w:num>
-  <w:num w:numId="5" w16cid:durableId="1210537741">
-    <w:abstractNumId w:val="3"/>
   </w:num>
 </w:numbering>
 </file>
@@ -2610,4 +4589,16 @@
     </a:ext>
   </a:extLst>
 </a:theme>
+</file>
+
+<file path=customXml/item1.xml><?xml version="1.0" encoding="utf-8"?>
+<b:Sources xmlns:b="http://schemas.openxmlformats.org/officeDocument/2006/bibliography" xmlns="http://schemas.openxmlformats.org/officeDocument/2006/bibliography" SelectedStyle="\APASixthEditionOfficeOnline.xsl" StyleName="APA" Version="6"/>
+</file>
+
+<file path=customXml/itemProps1.xml><?xml version="1.0" encoding="utf-8"?>
+<ds:datastoreItem xmlns:ds="http://schemas.openxmlformats.org/officeDocument/2006/customXml" ds:itemID="{693602E9-583E-4A88-B2C4-EBBFC964CA49}">
+  <ds:schemaRefs>
+    <ds:schemaRef ds:uri="http://schemas.openxmlformats.org/officeDocument/2006/bibliography"/>
+  </ds:schemaRefs>
+</ds:datastoreItem>
 </file>
</xml_diff>

<commit_message>
updating the main files and naming
</commit_message>
<xml_diff>
--- a/Model Files Explanation.docx
+++ b/Model Files Explanation.docx
@@ -51,11 +51,9 @@
       <w:r>
         <w:t xml:space="preserve">I believe the best way to utilize this model is through the Spyder IDE. Why? Well, this IDE allows us to explore variables in the computer, like R studio. This similarity makes it great for the development of a process model. Other IDEs like Google </w:t>
       </w:r>
-      <w:proofErr w:type="spellStart"/>
-      <w:r>
-        <w:t>colab</w:t>
-      </w:r>
-      <w:proofErr w:type="spellEnd"/>
+      <w:r>
+        <w:t>collab</w:t>
+      </w:r>
       <w:r>
         <w:t xml:space="preserve"> and Jupiter notebook are great for creating notebook reports. </w:t>
       </w:r>
@@ -217,15 +215,7 @@
         </w:numPr>
       </w:pPr>
       <w:r>
-        <w:t xml:space="preserve">Data frame Setup and </w:t>
-      </w:r>
-      <w:proofErr w:type="spellStart"/>
-      <w:r>
-        <w:t>Cont</w:t>
-      </w:r>
-      <w:proofErr w:type="spellEnd"/>
-      <w:r>
-        <w:t xml:space="preserve"> Scenarios</w:t>
+        <w:t>Data frame Setup and Cont Scenarios</w:t>
       </w:r>
     </w:p>
     <w:p>
@@ -310,7 +300,8 @@
         </w:numPr>
       </w:pPr>
       <w:r>
-        <w:t xml:space="preserve">Screenshot of the main data frame. This data frame will be the one updated as the model progresses. Other data frames mentioned earlier will collect data from this data frame to create other outputs such as contamination progression. </w:t>
+        <w:lastRenderedPageBreak/>
+        <w:t xml:space="preserve">Screenshot of the main data frame. This data frame will be updated as the model progresses. Other data frames mentioned earlier will collect data from this data frame to create other outputs such as contamination progression. </w:t>
       </w:r>
     </w:p>
     <w:p>
@@ -326,10 +317,8 @@
         </w:rPr>
       </w:pPr>
       <w:r>
-        <w:lastRenderedPageBreak/>
         <w:t xml:space="preserve">The next step is to add the background contamination by using the </w:t>
       </w:r>
-      <w:proofErr w:type="spellStart"/>
       <w:r>
         <w:rPr>
           <w:i/>
@@ -337,7 +326,6 @@
         </w:rPr>
         <w:t>F_systematic_C</w:t>
       </w:r>
-      <w:proofErr w:type="spellEnd"/>
       <w:r>
         <w:rPr>
           <w:i/>
@@ -488,11 +476,9 @@
       <w:pPr>
         <w:pStyle w:val="Heading4"/>
       </w:pPr>
-      <w:proofErr w:type="spellStart"/>
       <w:r>
         <w:t>Funz</w:t>
       </w:r>
-      <w:proofErr w:type="spellEnd"/>
     </w:p>
     <w:p>
       <w:pPr>
@@ -570,11 +556,9 @@
       <w:pPr>
         <w:pStyle w:val="Heading4"/>
       </w:pPr>
-      <w:proofErr w:type="spellStart"/>
       <w:r>
         <w:t>Dictionariez</w:t>
       </w:r>
-      <w:proofErr w:type="spellEnd"/>
     </w:p>
     <w:p>
       <w:pPr>
@@ -634,11 +618,9 @@
       <w:pPr>
         <w:pStyle w:val="Heading4"/>
       </w:pPr>
-      <w:proofErr w:type="spellStart"/>
       <w:r>
         <w:t>ContScen</w:t>
       </w:r>
-      <w:proofErr w:type="spellEnd"/>
     </w:p>
     <w:p>
       <w:pPr>
@@ -651,11 +633,9 @@
       <w:r>
         <w:t xml:space="preserve">These documents contain functions to contaminate the main data frame in different ways. The main function used here is the </w:t>
       </w:r>
-      <w:proofErr w:type="spellStart"/>
       <w:r>
         <w:t>F_systematic_C</w:t>
       </w:r>
-      <w:proofErr w:type="spellEnd"/>
       <w:r>
         <w:t xml:space="preserve">. the advantage of this function is that </w:t>
       </w:r>
@@ -694,11 +674,9 @@
       <w:pPr>
         <w:pStyle w:val="Heading4"/>
       </w:pPr>
-      <w:proofErr w:type="spellStart"/>
       <w:r>
         <w:t>InFunz</w:t>
       </w:r>
-      <w:proofErr w:type="spellEnd"/>
     </w:p>
     <w:p>
       <w:pPr>
@@ -709,15 +687,13 @@
         </w:numPr>
       </w:pPr>
       <w:r>
-        <w:t xml:space="preserve">This file serves on purpose, to store the function </w:t>
-      </w:r>
-      <w:proofErr w:type="spellStart"/>
-      <w:r>
-        <w:t>F_InDF</w:t>
-      </w:r>
-      <w:proofErr w:type="spellEnd"/>
-      <w:r>
-        <w:t xml:space="preserve"> that creates the main data</w:t>
+        <w:t xml:space="preserve">This file serves </w:t>
+      </w:r>
+      <w:r>
+        <w:t>one</w:t>
+      </w:r>
+      <w:r>
+        <w:t xml:space="preserve"> purpose, to store the function F_InDF that creates the main data</w:t>
       </w:r>
       <w:r>
         <w:t xml:space="preserve"> </w:t>
@@ -736,13 +712,8 @@
       <w:pPr>
         <w:pStyle w:val="Heading4"/>
       </w:pPr>
-      <w:proofErr w:type="spellStart"/>
-      <w:r>
-        <w:t>Inputz</w:t>
-      </w:r>
-      <w:proofErr w:type="spellEnd"/>
-      <w:r>
-        <w:t xml:space="preserve"> </w:t>
+      <w:r>
+        <w:t xml:space="preserve">Inputz </w:t>
       </w:r>
     </w:p>
     <w:p>
@@ -778,13 +749,8 @@
         </w:numPr>
       </w:pPr>
       <w:r>
-        <w:t xml:space="preserve">Some other functions that need to be in this file for the creation of other intermediate </w:t>
-      </w:r>
-      <w:proofErr w:type="spellStart"/>
-      <w:r>
-        <w:t>inputz</w:t>
-      </w:r>
-      <w:proofErr w:type="spellEnd"/>
+        <w:t>Some other functions that need to be in this file for the creation of other intermediate inputz</w:t>
+      </w:r>
     </w:p>
     <w:p>
       <w:pPr>
@@ -802,11 +768,9 @@
       <w:pPr>
         <w:pStyle w:val="Heading4"/>
       </w:pPr>
-      <w:proofErr w:type="spellStart"/>
       <w:r>
         <w:t>SCInputz</w:t>
       </w:r>
-      <w:proofErr w:type="spellEnd"/>
     </w:p>
     <w:p>
       <w:pPr>
@@ -817,6 +781,7 @@
         </w:numPr>
       </w:pPr>
       <w:r>
+        <w:lastRenderedPageBreak/>
         <w:t>This file contains fixed inputs for the model</w:t>
       </w:r>
     </w:p>
@@ -841,7 +806,6 @@
         </w:numPr>
       </w:pPr>
       <w:r>
-        <w:lastRenderedPageBreak/>
         <w:t>Iteration number</w:t>
       </w:r>
     </w:p>
@@ -893,21 +857,11 @@
       <w:pPr>
         <w:pStyle w:val="Heading4"/>
       </w:pPr>
-      <w:proofErr w:type="spellStart"/>
       <w:r>
         <w:t>MarginalGains_Baseline</w:t>
       </w:r>
-      <w:proofErr w:type="spellEnd"/>
-      <w:r>
-        <w:t xml:space="preserve">. </w:t>
-      </w:r>
-      <w:proofErr w:type="spellStart"/>
-      <w:r>
-        <w:t>Py</w:t>
-      </w:r>
-      <w:proofErr w:type="spellEnd"/>
-      <w:r>
-        <w:t xml:space="preserve"> contains the file that runs the analysis</w:t>
+      <w:r>
+        <w:t>. Py contains the file that runs the analysis</w:t>
       </w:r>
     </w:p>
     <w:p>
@@ -919,15 +873,7 @@
         </w:numPr>
       </w:pPr>
       <w:r>
-        <w:t xml:space="preserve">This file contains a function named </w:t>
-      </w:r>
-      <w:proofErr w:type="spellStart"/>
-      <w:r>
-        <w:t>scenario_function</w:t>
-      </w:r>
-      <w:proofErr w:type="spellEnd"/>
-      <w:r>
-        <w:t xml:space="preserve">. </w:t>
+        <w:t xml:space="preserve">This file contains a function named scenario_function. </w:t>
       </w:r>
     </w:p>
     <w:p>
@@ -939,7 +885,13 @@
         </w:numPr>
       </w:pPr>
       <w:r>
-        <w:t>In this function interventions and sampling strategies, and contamination scenario</w:t>
+        <w:t>In this function</w:t>
+      </w:r>
+      <w:r>
+        <w:t>, interventions,</w:t>
+      </w:r>
+      <w:r>
+        <w:t xml:space="preserve"> sampling strategies, and contamination scenario</w:t>
       </w:r>
       <w:r>
         <w:t>s</w:t>
@@ -957,21 +909,11 @@
         </w:numPr>
       </w:pPr>
       <w:r>
-        <w:t xml:space="preserve">To change the number of iterations that the model will run go to </w:t>
-      </w:r>
-      <w:proofErr w:type="gramStart"/>
-      <w:r>
-        <w:t>SCInputz.py, and</w:t>
-      </w:r>
-      <w:proofErr w:type="gramEnd"/>
-      <w:r>
-        <w:t xml:space="preserve"> change the parameter “</w:t>
-      </w:r>
-      <w:proofErr w:type="spellStart"/>
+        <w:t>To change the number of iterations that the model will run go to SCInputz.py, and change the parameter “</w:t>
+      </w:r>
       <w:r>
         <w:t>N_Iterations</w:t>
       </w:r>
-      <w:proofErr w:type="spellEnd"/>
       <w:r>
         <w:t xml:space="preserve">”. In a core i5, 32 Gb. ram computer 10,000 iterations will take approximately 1.4 hrs. per scenario. </w:t>
       </w:r>
@@ -1099,15 +1041,7 @@
         </w:numPr>
       </w:pPr>
       <w:r>
-        <w:t xml:space="preserve">The </w:t>
-      </w:r>
-      <w:proofErr w:type="gramStart"/>
-      <w:r>
-        <w:t>chunk  titled</w:t>
-      </w:r>
-      <w:proofErr w:type="gramEnd"/>
-      <w:r>
-        <w:t xml:space="preserve"> “</w:t>
+        <w:t>The chunk  titled “</w:t>
       </w:r>
       <w:r>
         <w:t>Effect of Individual Interventions</w:t>
@@ -1131,13 +1065,13 @@
         <w:t>Running the scenario Analysis</w:t>
       </w:r>
       <w:r>
-        <w:t>” runs the scenario analysis for the 147 combinations from the manuscript.  If you run th</w:t>
-      </w:r>
-      <w:r>
-        <w:t>ese</w:t>
-      </w:r>
-      <w:r>
-        <w:t xml:space="preserve"> one by one this will take days to run. </w:t>
+        <w:t xml:space="preserve">” runs the scenario analysis for the 147 combinations from the manuscript.  If you run </w:t>
+      </w:r>
+      <w:r>
+        <w:t>this one</w:t>
+      </w:r>
+      <w:r>
+        <w:t xml:space="preserve"> by one this will take days to run. </w:t>
       </w:r>
     </w:p>
     <w:p>
@@ -1213,15 +1147,7 @@
         </w:numPr>
       </w:pPr>
       <w:r>
-        <w:t xml:space="preserve">Simple code that creates the outputs of </w:t>
-      </w:r>
-      <w:proofErr w:type="gramStart"/>
-      <w:r>
-        <w:t>the  PRCC</w:t>
-      </w:r>
-      <w:proofErr w:type="gramEnd"/>
-      <w:r>
-        <w:t xml:space="preserve"> sensitivity analysis </w:t>
+        <w:t xml:space="preserve">Simple code that creates the outputs of the  PRCC sensitivity analysis </w:t>
       </w:r>
     </w:p>
     <w:p>
@@ -1229,13 +1155,8 @@
         <w:pStyle w:val="Heading4"/>
       </w:pPr>
       <w:r>
-        <w:t xml:space="preserve">Sensitivity </w:t>
-      </w:r>
-      <w:proofErr w:type="spellStart"/>
-      <w:r>
-        <w:t>Analysis.rmd</w:t>
-      </w:r>
-      <w:proofErr w:type="spellEnd"/>
+        <w:t>Sensitivity Analysis.rmd</w:t>
+      </w:r>
     </w:p>
     <w:p>
       <w:pPr>
@@ -1278,13 +1199,8 @@
         </w:numPr>
       </w:pPr>
       <w:r>
-        <w:t xml:space="preserve">Has a main function that creates the same outputs as the previous </w:t>
-      </w:r>
-      <w:proofErr w:type="gramStart"/>
-      <w:r>
-        <w:t>analysis</w:t>
-      </w:r>
-      <w:proofErr w:type="gramEnd"/>
+        <w:t>Has a main function that creates the same outputs as the previous analysis</w:t>
+      </w:r>
     </w:p>
     <w:p>
       <w:pPr>
@@ -1307,7 +1223,13 @@
         </w:numPr>
       </w:pPr>
       <w:r>
-        <w:t xml:space="preserve">Chunk creating the output that will be used to create plots. </w:t>
+        <w:t>Chunk creat</w:t>
+      </w:r>
+      <w:r>
+        <w:t>es</w:t>
+      </w:r>
+      <w:r>
+        <w:t xml:space="preserve"> the output that will be used to create plots. </w:t>
       </w:r>
     </w:p>
     <w:p>
@@ -1325,6 +1247,7 @@
         </w:rPr>
       </w:pPr>
       <w:r>
+        <w:lastRenderedPageBreak/>
         <w:br w:type="page"/>
       </w:r>
     </w:p>
@@ -1470,19 +1393,25 @@
         <w:t xml:space="preserve"> </w:t>
       </w:r>
       <w:r>
-        <w:t xml:space="preserve">up the iteration number we are running. </w:t>
-      </w:r>
-    </w:p>
-    <w:p>
-      <w:pPr>
-        <w:pStyle w:val="ListParagraph"/>
-        <w:numPr>
-          <w:ilvl w:val="0"/>
-          <w:numId w:val="9"/>
-        </w:numPr>
-      </w:pPr>
-      <w:r>
-        <w:t>Skip all the way to line 108 “</w:t>
+        <w:t xml:space="preserve">up </w:t>
+      </w:r>
+      <w:r>
+        <w:t>our iteration number</w:t>
+      </w:r>
+      <w:r>
+        <w:t xml:space="preserve">. </w:t>
+      </w:r>
+    </w:p>
+    <w:p>
+      <w:pPr>
+        <w:pStyle w:val="ListParagraph"/>
+        <w:numPr>
+          <w:ilvl w:val="0"/>
+          <w:numId w:val="9"/>
+        </w:numPr>
+      </w:pPr>
+      <w:r>
+        <w:t>Skip to line 108 “</w:t>
       </w:r>
       <w:r>
         <w:t>BEGINNING OF THE MODEL</w:t>
@@ -1536,15 +1465,7 @@
         </w:numPr>
       </w:pPr>
       <w:r>
-        <w:t>You will be tracking the “</w:t>
-      </w:r>
-      <w:proofErr w:type="spellStart"/>
-      <w:r>
-        <w:t>df</w:t>
-      </w:r>
-      <w:proofErr w:type="spellEnd"/>
-      <w:r>
-        <w:t>” data</w:t>
+        <w:t>You will be tracking the “df” data</w:t>
       </w:r>
       <w:r>
         <w:t xml:space="preserve"> </w:t>
@@ -1658,13 +1579,8 @@
         </w:numPr>
       </w:pPr>
       <w:r>
-        <w:t xml:space="preserve">Computes </w:t>
-      </w:r>
-      <w:proofErr w:type="spellStart"/>
-      <w:r>
-        <w:t>dieoff</w:t>
-      </w:r>
-      <w:proofErr w:type="spellEnd"/>
+        <w:t>Computes dieoff</w:t>
+      </w:r>
     </w:p>
     <w:p>
       <w:pPr>
@@ -1765,15 +1681,7 @@
         </w:numPr>
       </w:pPr>
       <w:r>
-        <w:t xml:space="preserve">Palletization: adds pallets to </w:t>
-      </w:r>
-      <w:proofErr w:type="spellStart"/>
-      <w:r>
-        <w:t>df</w:t>
-      </w:r>
-      <w:proofErr w:type="spellEnd"/>
-      <w:r>
-        <w:t xml:space="preserve"> based on weight per pallet</w:t>
+        <w:t>Palletization: adds pallets to df based on weight per pallet</w:t>
       </w:r>
     </w:p>
     <w:p>
@@ -1827,13 +1735,8 @@
         <w:t>s</w:t>
       </w:r>
       <w:r>
-        <w:t xml:space="preserve"> to simulate 4 processing lines in the </w:t>
-      </w:r>
-      <w:proofErr w:type="gramStart"/>
-      <w:r>
-        <w:t>system</w:t>
-      </w:r>
-      <w:proofErr w:type="gramEnd"/>
+        <w:t xml:space="preserve"> to simulate 4 processing lines in the system</w:t>
+      </w:r>
     </w:p>
     <w:p>
       <w:pPr>
@@ -1952,15 +1855,7 @@
         <w:t>s</w:t>
       </w:r>
       <w:r>
-        <w:t xml:space="preserve"> 100 </w:t>
-      </w:r>
-      <w:proofErr w:type="spellStart"/>
-      <w:r>
-        <w:t>lb</w:t>
-      </w:r>
-      <w:proofErr w:type="spellEnd"/>
-      <w:r>
-        <w:t>/min</w:t>
+        <w:t xml:space="preserve"> 100 lb/min</w:t>
       </w:r>
     </w:p>
     <w:p>
@@ -2027,15 +1922,7 @@
         <w:t>The p</w:t>
       </w:r>
       <w:r>
-        <w:t xml:space="preserve">roduct is packed into 5 </w:t>
-      </w:r>
-      <w:proofErr w:type="spellStart"/>
-      <w:r>
-        <w:t>lb</w:t>
-      </w:r>
-      <w:proofErr w:type="spellEnd"/>
-      <w:r>
-        <w:t xml:space="preserve"> packs</w:t>
+        <w:t>roduct is packed into 5 lb packs</w:t>
       </w:r>
     </w:p>
     <w:p>
@@ -2089,7 +1976,13 @@
         </w:numPr>
       </w:pPr>
       <w:r>
-        <w:t>Growth or die off during post</w:t>
+        <w:t xml:space="preserve">Growth or </w:t>
+      </w:r>
+      <w:r>
+        <w:t>die-off</w:t>
+      </w:r>
+      <w:r>
+        <w:t xml:space="preserve"> during post</w:t>
       </w:r>
       <w:r>
         <w:t>-</w:t>

</xml_diff>